<commit_message>
Modifying resume for Lex Fridman applicaiton
</commit_message>
<xml_diff>
--- a/Resume - Andy Woerpel.docx
+++ b/Resume - Andy Woerpel.docx
@@ -1,6 +1,6 @@
 
 <file path=word/document.xml><?xml version="1.0" encoding="utf-8"?>
-<w:document xmlns:wpc="http://schemas.microsoft.com/office/word/2010/wordprocessingCanvas" xmlns:mc="http://schemas.openxmlformats.org/markup-compatibility/2006" xmlns:o="urn:schemas-microsoft-com:office:office" xmlns:r="http://schemas.openxmlformats.org/officeDocument/2006/relationships" xmlns:m="http://schemas.openxmlformats.org/officeDocument/2006/math" xmlns:v="urn:schemas-microsoft-com:vml" xmlns:wp14="http://schemas.microsoft.com/office/word/2010/wordprocessingDrawing" xmlns:wp="http://schemas.openxmlformats.org/drawingml/2006/wordprocessingDrawing" xmlns:w10="urn:schemas-microsoft-com:office:word" xmlns:w="http://schemas.openxmlformats.org/wordprocessingml/2006/main" xmlns:w14="http://schemas.microsoft.com/office/word/2010/wordml" xmlns:w15="http://schemas.microsoft.com/office/word/2012/wordml" xmlns:wpg="http://schemas.microsoft.com/office/word/2010/wordprocessingGroup" xmlns:wpi="http://schemas.microsoft.com/office/word/2010/wordprocessingInk" xmlns:wne="http://schemas.microsoft.com/office/word/2006/wordml" xmlns:wps="http://schemas.microsoft.com/office/word/2010/wordprocessingShape" mc:Ignorable="w14 w15 wp14">
+<w:document xmlns:wpc="http://schemas.microsoft.com/office/word/2010/wordprocessingCanvas" xmlns:cx="http://schemas.microsoft.com/office/drawing/2014/chartex" xmlns:cx1="http://schemas.microsoft.com/office/drawing/2015/9/8/chartex" xmlns:cx2="http://schemas.microsoft.com/office/drawing/2015/10/21/chartex" xmlns:cx3="http://schemas.microsoft.com/office/drawing/2016/5/9/chartex" xmlns:cx4="http://schemas.microsoft.com/office/drawing/2016/5/10/chartex" xmlns:cx5="http://schemas.microsoft.com/office/drawing/2016/5/11/chartex" xmlns:cx6="http://schemas.microsoft.com/office/drawing/2016/5/12/chartex" xmlns:cx7="http://schemas.microsoft.com/office/drawing/2016/5/13/chartex" xmlns:cx8="http://schemas.microsoft.com/office/drawing/2016/5/14/chartex" xmlns:mc="http://schemas.openxmlformats.org/markup-compatibility/2006" xmlns:aink="http://schemas.microsoft.com/office/drawing/2016/ink" xmlns:am3d="http://schemas.microsoft.com/office/drawing/2017/model3d" xmlns:o="urn:schemas-microsoft-com:office:office" xmlns:r="http://schemas.openxmlformats.org/officeDocument/2006/relationships" xmlns:m="http://schemas.openxmlformats.org/officeDocument/2006/math" xmlns:v="urn:schemas-microsoft-com:vml" xmlns:wp14="http://schemas.microsoft.com/office/word/2010/wordprocessingDrawing" xmlns:wp="http://schemas.openxmlformats.org/drawingml/2006/wordprocessingDrawing" xmlns:w10="urn:schemas-microsoft-com:office:word" xmlns:w="http://schemas.openxmlformats.org/wordprocessingml/2006/main" xmlns:w14="http://schemas.microsoft.com/office/word/2010/wordml" xmlns:w15="http://schemas.microsoft.com/office/word/2012/wordml" xmlns:w16cex="http://schemas.microsoft.com/office/word/2018/wordml/cex" xmlns:w16cid="http://schemas.microsoft.com/office/word/2016/wordml/cid" xmlns:w16="http://schemas.microsoft.com/office/word/2018/wordml" xmlns:w16sdtdh="http://schemas.microsoft.com/office/word/2020/wordml/sdtdatahash" xmlns:w16se="http://schemas.microsoft.com/office/word/2015/wordml/symex" xmlns:wpg="http://schemas.microsoft.com/office/word/2010/wordprocessingGroup" xmlns:wpi="http://schemas.microsoft.com/office/word/2010/wordprocessingInk" xmlns:wne="http://schemas.microsoft.com/office/word/2006/wordml" xmlns:wps="http://schemas.microsoft.com/office/word/2010/wordprocessingShape" mc:Ignorable="w14 w15 w16se w16cid w16 w16cex w16sdtdh wp14">
   <w:body>
     <w:p>
       <w:pPr>
@@ -85,7 +85,21 @@
                 <w:rFonts w:ascii="Tahoma" w:hAnsi="Tahoma" w:cs="Tahoma"/>
                 <w:sz w:val="20"/>
               </w:rPr>
-              <w:t>woerpela@uwplatt.edu</w:t>
+              <w:t>andywoerpel</w:t>
+            </w:r>
+            <w:r>
+              <w:rPr>
+                <w:rFonts w:ascii="Tahoma" w:hAnsi="Tahoma" w:cs="Tahoma"/>
+                <w:sz w:val="20"/>
+              </w:rPr>
+              <w:t>@</w:t>
+            </w:r>
+            <w:r>
+              <w:rPr>
+                <w:rFonts w:ascii="Tahoma" w:hAnsi="Tahoma" w:cs="Tahoma"/>
+                <w:sz w:val="20"/>
+              </w:rPr>
+              <w:t>gmail.com</w:t>
             </w:r>
           </w:p>
         </w:tc>
@@ -133,17 +147,8 @@
           <w:rFonts w:ascii="Tahoma" w:hAnsi="Tahoma"/>
           <w:sz w:val="20"/>
         </w:rPr>
-        <w:t xml:space="preserve">Highly motivated, hardworking, and technically diverse Electrical </w:t>
-      </w:r>
-      <w:proofErr w:type="gramStart"/>
-      <w:r>
-        <w:rPr>
-          <w:rFonts w:ascii="Tahoma" w:hAnsi="Tahoma"/>
-          <w:sz w:val="20"/>
-        </w:rPr>
-        <w:t>Engineering</w:t>
-      </w:r>
-      <w:proofErr w:type="gramEnd"/>
+        <w:t>Highly motivated, hardworking, and technically diverse Engineer</w:t>
+      </w:r>
       <w:r>
         <w:rPr>
           <w:rFonts w:ascii="Tahoma" w:hAnsi="Tahoma"/>
@@ -156,14 +161,44 @@
           <w:rFonts w:ascii="Tahoma" w:hAnsi="Tahoma"/>
           <w:sz w:val="20"/>
         </w:rPr>
-        <w:t xml:space="preserve">student seeking </w:t>
-      </w:r>
-      <w:r>
-        <w:rPr>
-          <w:rFonts w:ascii="Tahoma" w:hAnsi="Tahoma"/>
-          <w:sz w:val="20"/>
-        </w:rPr>
-        <w:t>a full time engineering position at SpaceX beginning in January of 2018.</w:t>
+        <w:t xml:space="preserve">seeking </w:t>
+      </w:r>
+      <w:r>
+        <w:rPr>
+          <w:rFonts w:ascii="Tahoma" w:hAnsi="Tahoma"/>
+          <w:sz w:val="20"/>
+        </w:rPr>
+        <w:t>the opportunity to work on educational robots</w:t>
+      </w:r>
+      <w:r>
+        <w:rPr>
+          <w:rFonts w:ascii="Tahoma" w:hAnsi="Tahoma"/>
+          <w:sz w:val="20"/>
+        </w:rPr>
+        <w:t xml:space="preserve"> with </w:t>
+      </w:r>
+      <w:r>
+        <w:rPr>
+          <w:rFonts w:ascii="Tahoma" w:hAnsi="Tahoma"/>
+          <w:sz w:val="20"/>
+        </w:rPr>
+        <w:t xml:space="preserve">Lex </w:t>
+      </w:r>
+      <w:proofErr w:type="spellStart"/>
+      <w:r>
+        <w:rPr>
+          <w:rFonts w:ascii="Tahoma" w:hAnsi="Tahoma"/>
+          <w:sz w:val="20"/>
+        </w:rPr>
+        <w:t>Fridman</w:t>
+      </w:r>
+      <w:proofErr w:type="spellEnd"/>
+      <w:r>
+        <w:rPr>
+          <w:rFonts w:ascii="Tahoma" w:hAnsi="Tahoma"/>
+          <w:sz w:val="20"/>
+        </w:rPr>
+        <w:t>.</w:t>
       </w:r>
     </w:p>
     <w:p>
@@ -254,7 +289,14 @@
           <w:rFonts w:ascii="Tahoma" w:hAnsi="Tahoma"/>
           <w:sz w:val="20"/>
         </w:rPr>
-        <w:t xml:space="preserve">Anticipated Graduation: </w:t>
+        <w:t xml:space="preserve">          </w:t>
+      </w:r>
+      <w:r>
+        <w:rPr>
+          <w:rFonts w:ascii="Tahoma" w:hAnsi="Tahoma"/>
+          <w:sz w:val="20"/>
+        </w:rPr>
+        <w:t xml:space="preserve">Graduation: </w:t>
       </w:r>
       <w:r>
         <w:rPr>
@@ -362,23 +404,7 @@
           <w:rFonts w:ascii="Tahoma" w:hAnsi="Tahoma"/>
           <w:sz w:val="20"/>
         </w:rPr>
-        <w:t xml:space="preserve"> Emphasis, </w:t>
-      </w:r>
-      <w:proofErr w:type="gramStart"/>
-      <w:r>
-        <w:rPr>
-          <w:rFonts w:ascii="Tahoma" w:hAnsi="Tahoma"/>
-          <w:sz w:val="20"/>
-        </w:rPr>
-        <w:t>Control</w:t>
-      </w:r>
-      <w:proofErr w:type="gramEnd"/>
-      <w:r>
-        <w:rPr>
-          <w:rFonts w:ascii="Tahoma" w:hAnsi="Tahoma"/>
-          <w:sz w:val="20"/>
-        </w:rPr>
-        <w:t xml:space="preserve"> Systems Emphasis</w:t>
+        <w:t xml:space="preserve"> Emphasis, Control Systems Emphasis</w:t>
       </w:r>
       <w:r>
         <w:rPr>
@@ -392,16 +418,7 @@
           <w:rFonts w:ascii="Tahoma" w:hAnsi="Tahoma"/>
           <w:sz w:val="20"/>
         </w:rPr>
-        <w:t>GP</w:t>
-      </w:r>
-      <w:bookmarkStart w:id="0" w:name="_GoBack"/>
-      <w:bookmarkEnd w:id="0"/>
-      <w:r>
-        <w:rPr>
-          <w:rFonts w:ascii="Tahoma" w:hAnsi="Tahoma"/>
-          <w:sz w:val="20"/>
-        </w:rPr>
-        <w:t xml:space="preserve">A: </w:t>
+        <w:t xml:space="preserve">GPA: </w:t>
       </w:r>
       <w:r>
         <w:rPr>
@@ -472,210 +489,17 @@
     <w:p>
       <w:pPr>
         <w:jc w:val="center"/>
-        <w:rPr>
-          <w:rFonts w:ascii="Tahoma" w:hAnsi="Tahoma"/>
-          <w:sz w:val="20"/>
-        </w:rPr>
-      </w:pPr>
-      <w:r>
         <w:rPr>
           <w:rFonts w:ascii="Arial Black" w:hAnsi="Arial Black"/>
           <w:smallCaps/>
         </w:rPr>
-        <w:t>RELEVANT COURSEWORK</w:t>
-      </w:r>
-    </w:p>
-    <w:tbl>
-      <w:tblPr>
-        <w:tblW w:w="10816" w:type="dxa"/>
-        <w:jc w:val="center"/>
-        <w:tblLayout w:type="fixed"/>
-        <w:tblCellMar>
-          <w:left w:w="0" w:type="dxa"/>
-          <w:right w:w="0" w:type="dxa"/>
-        </w:tblCellMar>
-        <w:tblLook w:val="0000" w:firstRow="0" w:lastRow="0" w:firstColumn="0" w:lastColumn="0" w:noHBand="0" w:noVBand="0"/>
-      </w:tblPr>
-      <w:tblGrid>
-        <w:gridCol w:w="3775"/>
-        <w:gridCol w:w="2520"/>
-        <w:gridCol w:w="4521"/>
-      </w:tblGrid>
-      <w:tr>
-        <w:trPr>
-          <w:trHeight w:val="281"/>
-          <w:jc w:val="center"/>
-        </w:trPr>
-        <w:tc>
-          <w:tcPr>
-            <w:tcW w:w="3775" w:type="dxa"/>
-          </w:tcPr>
-          <w:p>
-            <w:pPr>
-              <w:jc w:val="center"/>
-              <w:rPr>
-                <w:rFonts w:ascii="Tahoma" w:hAnsi="Tahoma"/>
-                <w:sz w:val="20"/>
-              </w:rPr>
-            </w:pPr>
-            <w:r>
-              <w:rPr>
-                <w:rFonts w:ascii="Tahoma" w:hAnsi="Tahoma"/>
-                <w:sz w:val="20"/>
-              </w:rPr>
-              <w:t>Modern</w:t>
-            </w:r>
-            <w:r>
-              <w:rPr>
-                <w:rFonts w:ascii="Tahoma" w:hAnsi="Tahoma"/>
-                <w:sz w:val="20"/>
-              </w:rPr>
-              <w:t xml:space="preserve"> Controls</w:t>
-            </w:r>
-          </w:p>
-        </w:tc>
-        <w:tc>
-          <w:tcPr>
-            <w:tcW w:w="2520" w:type="dxa"/>
-          </w:tcPr>
-          <w:p>
-            <w:pPr>
-              <w:jc w:val="center"/>
-              <w:rPr>
-                <w:rFonts w:ascii="Tahoma" w:hAnsi="Tahoma"/>
-                <w:sz w:val="20"/>
-              </w:rPr>
-            </w:pPr>
-            <w:r>
-              <w:rPr>
-                <w:rFonts w:ascii="Tahoma" w:hAnsi="Tahoma"/>
-                <w:sz w:val="20"/>
-              </w:rPr>
-              <w:t>Analog Electronics</w:t>
-            </w:r>
-          </w:p>
-        </w:tc>
-        <w:tc>
-          <w:tcPr>
-            <w:tcW w:w="4521" w:type="dxa"/>
-          </w:tcPr>
-          <w:p>
-            <w:pPr>
-              <w:jc w:val="center"/>
-              <w:rPr>
-                <w:rFonts w:ascii="Tahoma" w:hAnsi="Tahoma"/>
-                <w:sz w:val="20"/>
-              </w:rPr>
-            </w:pPr>
-            <w:r>
-              <w:rPr>
-                <w:rFonts w:ascii="Tahoma" w:hAnsi="Tahoma"/>
-                <w:sz w:val="20"/>
-              </w:rPr>
-              <w:t>Computer Architecture and Operating Systems</w:t>
-            </w:r>
-          </w:p>
-        </w:tc>
-      </w:tr>
-      <w:tr>
-        <w:trPr>
-          <w:trHeight w:val="87"/>
-          <w:jc w:val="center"/>
-        </w:trPr>
-        <w:tc>
-          <w:tcPr>
-            <w:tcW w:w="3775" w:type="dxa"/>
-          </w:tcPr>
-          <w:p>
-            <w:pPr>
-              <w:jc w:val="center"/>
-              <w:rPr>
-                <w:rFonts w:ascii="Tahoma" w:hAnsi="Tahoma"/>
-                <w:sz w:val="20"/>
-              </w:rPr>
-            </w:pPr>
-            <w:r>
-              <w:rPr>
-                <w:rFonts w:ascii="Tahoma" w:hAnsi="Tahoma"/>
-                <w:sz w:val="20"/>
-              </w:rPr>
-              <w:t>Microcomputer Architecture &amp; Interfacing</w:t>
-            </w:r>
-          </w:p>
-        </w:tc>
-        <w:tc>
-          <w:tcPr>
-            <w:tcW w:w="2520" w:type="dxa"/>
-          </w:tcPr>
-          <w:p>
-            <w:pPr>
-              <w:jc w:val="center"/>
-              <w:rPr>
-                <w:rFonts w:ascii="Tahoma" w:hAnsi="Tahoma"/>
-                <w:sz w:val="20"/>
-              </w:rPr>
-            </w:pPr>
-            <w:r>
-              <w:rPr>
-                <w:rFonts w:ascii="Tahoma" w:hAnsi="Tahoma"/>
-                <w:sz w:val="20"/>
-              </w:rPr>
-              <w:t>Intro to Microprocessors</w:t>
-            </w:r>
-          </w:p>
-        </w:tc>
-        <w:tc>
-          <w:tcPr>
-            <w:tcW w:w="4521" w:type="dxa"/>
-          </w:tcPr>
-          <w:p>
-            <w:pPr>
-              <w:jc w:val="center"/>
-              <w:rPr>
-                <w:rFonts w:ascii="Tahoma" w:hAnsi="Tahoma"/>
-                <w:sz w:val="20"/>
-              </w:rPr>
-            </w:pPr>
-            <w:r>
-              <w:rPr>
-                <w:rFonts w:ascii="Tahoma" w:hAnsi="Tahoma"/>
-                <w:sz w:val="20"/>
-              </w:rPr>
-              <w:t>Object Oriented Programming &amp; Data Structures</w:t>
-            </w:r>
-          </w:p>
-        </w:tc>
-      </w:tr>
-    </w:tbl>
-    <w:p>
-      <w:pPr>
-        <w:rPr>
-          <w:rFonts w:ascii="Tahoma" w:hAnsi="Tahoma"/>
-          <w:sz w:val="2"/>
-        </w:rPr>
-      </w:pPr>
-    </w:p>
-    <w:p>
-      <w:pPr>
-        <w:jc w:val="center"/>
-        <w:rPr>
-          <w:rFonts w:ascii="Tahoma" w:hAnsi="Tahoma"/>
-          <w:sz w:val="10"/>
-        </w:rPr>
       </w:pPr>
       <w:r>
         <w:rPr>
           <w:rFonts w:ascii="Arial Black" w:hAnsi="Arial Black"/>
           <w:smallCaps/>
         </w:rPr>
-        <w:t>INTERNSHIP</w:t>
-      </w:r>
-      <w:r>
-        <w:rPr>
-          <w:rFonts w:ascii="Arial Black" w:hAnsi="Arial Black"/>
-          <w:smallCaps/>
-        </w:rPr>
-        <w:t xml:space="preserve"> EXPERIENCE</w:t>
+        <w:t>WORK EXPERIENCE</w:t>
       </w:r>
     </w:p>
     <w:p>
@@ -701,7 +525,14 @@
           <w:rFonts w:ascii="Tahoma" w:hAnsi="Tahoma"/>
           <w:sz w:val="20"/>
         </w:rPr>
-        <w:t>Cape Canaveral, FL</w:t>
+        <w:t>Hawthorne, CA</w:t>
+      </w:r>
+      <w:r>
+        <w:rPr>
+          <w:rFonts w:ascii="Tahoma" w:hAnsi="Tahoma"/>
+          <w:sz w:val="20"/>
+        </w:rPr>
+        <w:t xml:space="preserve"> / Boca Chica, TX</w:t>
       </w:r>
       <w:r>
         <w:rPr>
@@ -709,23 +540,7 @@
           <w:sz w:val="20"/>
         </w:rPr>
         <w:tab/>
-        <w:t xml:space="preserve">Fall 2016, </w:t>
-      </w:r>
-      <w:proofErr w:type="gramStart"/>
-      <w:r>
-        <w:rPr>
-          <w:rFonts w:ascii="Tahoma" w:hAnsi="Tahoma"/>
-          <w:sz w:val="20"/>
-        </w:rPr>
-        <w:t>Summer</w:t>
-      </w:r>
-      <w:proofErr w:type="gramEnd"/>
-      <w:r>
-        <w:rPr>
-          <w:rFonts w:ascii="Tahoma" w:hAnsi="Tahoma"/>
-          <w:sz w:val="20"/>
-        </w:rPr>
-        <w:t xml:space="preserve"> 2017</w:t>
+        <w:t>Apr 2020 – Jun 2021</w:t>
       </w:r>
     </w:p>
     <w:p>
@@ -744,7 +559,122 @@
           <w:i/>
           <w:sz w:val="20"/>
         </w:rPr>
-        <w:t>Launch Intern</w:t>
+        <w:t>Automation &amp; Controls Engineer - Starship</w:t>
+      </w:r>
+    </w:p>
+    <w:p>
+      <w:pPr>
+        <w:pStyle w:val="ListParagraph"/>
+        <w:numPr>
+          <w:ilvl w:val="0"/>
+          <w:numId w:val="9"/>
+        </w:numPr>
+        <w:tabs>
+          <w:tab w:val="right" w:pos="10080"/>
+        </w:tabs>
+        <w:rPr>
+          <w:rFonts w:ascii="Tahoma" w:hAnsi="Tahoma"/>
+          <w:sz w:val="20"/>
+        </w:rPr>
+      </w:pPr>
+      <w:r>
+        <w:rPr>
+          <w:rFonts w:ascii="Tahoma" w:hAnsi="Tahoma"/>
+          <w:sz w:val="20"/>
+        </w:rPr>
+        <w:t xml:space="preserve">Designed and built automation cells </w:t>
+      </w:r>
+      <w:proofErr w:type="gramStart"/>
+      <w:r>
+        <w:rPr>
+          <w:rFonts w:ascii="Tahoma" w:hAnsi="Tahoma"/>
+          <w:sz w:val="20"/>
+        </w:rPr>
+        <w:t>for the production of</w:t>
+      </w:r>
+      <w:proofErr w:type="gramEnd"/>
+      <w:r>
+        <w:rPr>
+          <w:rFonts w:ascii="Tahoma" w:hAnsi="Tahoma"/>
+          <w:sz w:val="20"/>
+        </w:rPr>
+        <w:t xml:space="preserve"> Starship launch vehicles. The various cells performed welding and cutting on the primary structures of the vehicles.</w:t>
+      </w:r>
+    </w:p>
+    <w:p>
+      <w:pPr>
+        <w:pStyle w:val="ListParagraph"/>
+        <w:numPr>
+          <w:ilvl w:val="0"/>
+          <w:numId w:val="9"/>
+        </w:numPr>
+        <w:tabs>
+          <w:tab w:val="right" w:pos="10080"/>
+        </w:tabs>
+        <w:rPr>
+          <w:rFonts w:ascii="Tahoma" w:hAnsi="Tahoma"/>
+          <w:sz w:val="20"/>
+        </w:rPr>
+      </w:pPr>
+      <w:r>
+        <w:rPr>
+          <w:rFonts w:ascii="Tahoma" w:hAnsi="Tahoma"/>
+          <w:sz w:val="20"/>
+        </w:rPr>
+        <w:t>Developed skills with Kuka robots, vision systems, robotic welding (plasma, MIG), robotic plasma cutting, servo motor systems, VFDs, sensors, pneumatics systems, PLCs, and more.</w:t>
+      </w:r>
+    </w:p>
+    <w:p>
+      <w:pPr>
+        <w:tabs>
+          <w:tab w:val="right" w:pos="10080"/>
+        </w:tabs>
+        <w:rPr>
+          <w:rFonts w:ascii="Tahoma" w:hAnsi="Tahoma"/>
+          <w:sz w:val="20"/>
+        </w:rPr>
+      </w:pPr>
+      <w:r>
+        <w:rPr>
+          <w:rFonts w:ascii="Tahoma" w:hAnsi="Tahoma"/>
+          <w:b/>
+          <w:sz w:val="20"/>
+        </w:rPr>
+        <w:t xml:space="preserve">SpaceX </w:t>
+      </w:r>
+      <w:r>
+        <w:rPr>
+          <w:rFonts w:ascii="Tahoma" w:hAnsi="Tahoma"/>
+          <w:sz w:val="20"/>
+        </w:rPr>
+        <w:t>Cape Canaveral, FL</w:t>
+      </w:r>
+      <w:r>
+        <w:rPr>
+          <w:rFonts w:ascii="Tahoma" w:hAnsi="Tahoma"/>
+          <w:sz w:val="20"/>
+        </w:rPr>
+        <w:tab/>
+        <w:t>Jan 2018 – Apr 2020</w:t>
+      </w:r>
+    </w:p>
+    <w:p>
+      <w:pPr>
+        <w:tabs>
+          <w:tab w:val="right" w:pos="10080"/>
+        </w:tabs>
+        <w:rPr>
+          <w:rFonts w:ascii="Tahoma" w:hAnsi="Tahoma"/>
+          <w:sz w:val="20"/>
+        </w:rPr>
+      </w:pPr>
+      <w:r>
+        <w:rPr>
+          <w:rFonts w:ascii="Tahoma" w:hAnsi="Tahoma"/>
+          <w:i/>
+          <w:sz w:val="20"/>
+        </w:rPr>
+        <w:t>Launch Engineers – Data and Control Systems</w:t>
       </w:r>
     </w:p>
     <w:p>
@@ -767,21 +697,7 @@
           <w:rFonts w:ascii="Tahoma" w:hAnsi="Tahoma"/>
           <w:sz w:val="20"/>
         </w:rPr>
-        <w:t>Developed, modified, troubleshot, and oversaw construction of Electrical</w:t>
-      </w:r>
-      <w:r>
-        <w:rPr>
-          <w:rFonts w:ascii="Tahoma" w:hAnsi="Tahoma"/>
-          <w:sz w:val="20"/>
-        </w:rPr>
-        <w:t xml:space="preserve"> Ground Support Equipment</w:t>
-      </w:r>
-      <w:r>
-        <w:rPr>
-          <w:rFonts w:ascii="Tahoma" w:hAnsi="Tahoma"/>
-          <w:sz w:val="20"/>
-        </w:rPr>
-        <w:t xml:space="preserve"> for the construction of Launch Complex 39a.</w:t>
+        <w:t>Responsible for operational readiness of electrical and control systems at LC-39a and SLC-40 launch pads. Helped to launch 30+ rockets including 3 Falcon Heavy's and the first ever flight of Crew Dragon.</w:t>
       </w:r>
     </w:p>
     <w:p>
@@ -804,28 +720,7 @@
           <w:rFonts w:ascii="Tahoma" w:hAnsi="Tahoma"/>
           <w:sz w:val="20"/>
         </w:rPr>
-        <w:t>Supported</w:t>
-      </w:r>
-      <w:r>
-        <w:rPr>
-          <w:rFonts w:ascii="Tahoma" w:hAnsi="Tahoma"/>
-          <w:sz w:val="20"/>
-        </w:rPr>
-        <w:t xml:space="preserve"> </w:t>
-      </w:r>
-      <w:r>
-        <w:rPr>
-          <w:rFonts w:ascii="Tahoma" w:hAnsi="Tahoma"/>
-          <w:sz w:val="20"/>
-        </w:rPr>
-        <w:t>four</w:t>
-      </w:r>
-      <w:r>
-        <w:rPr>
-          <w:rFonts w:ascii="Tahoma" w:hAnsi="Tahoma"/>
-          <w:sz w:val="20"/>
-        </w:rPr>
-        <w:t xml:space="preserve"> launch campaigns</w:t>
+        <w:t>Lead teams of technicians to perform launch pad upgrades and repairs. Notable upgrades include the systems that were necessary to launch SpaceX's first astronauts, Falcon-heavy specific support equipment, a PLC-based lightning warnings system, and numerous efficiency upgrades.</w:t>
       </w:r>
     </w:p>
     <w:p>
@@ -848,61 +743,7 @@
           <w:rFonts w:ascii="Tahoma" w:hAnsi="Tahoma"/>
           <w:sz w:val="20"/>
         </w:rPr>
-        <w:t>Developed software tools for common tasks related to pad Command and Control systems using Python.</w:t>
-      </w:r>
-    </w:p>
-    <w:p>
-      <w:pPr>
-        <w:tabs>
-          <w:tab w:val="right" w:pos="10080"/>
-        </w:tabs>
-        <w:rPr>
-          <w:rFonts w:ascii="Tahoma" w:hAnsi="Tahoma"/>
-          <w:sz w:val="20"/>
-        </w:rPr>
-      </w:pPr>
-      <w:r>
-        <w:rPr>
-          <w:rFonts w:ascii="Tahoma" w:hAnsi="Tahoma"/>
-          <w:b/>
-          <w:sz w:val="20"/>
-        </w:rPr>
-        <w:t xml:space="preserve">Rockwell Collins </w:t>
-      </w:r>
-      <w:r>
-        <w:rPr>
-          <w:rFonts w:ascii="Tahoma" w:hAnsi="Tahoma"/>
-          <w:sz w:val="20"/>
-        </w:rPr>
-        <w:t>Cedar Rapids, IA</w:t>
-      </w:r>
-      <w:r>
-        <w:rPr>
-          <w:rFonts w:ascii="Tahoma" w:hAnsi="Tahoma"/>
-          <w:sz w:val="20"/>
-        </w:rPr>
-        <w:tab/>
-        <w:t>Summer 2016</w:t>
-      </w:r>
-    </w:p>
-    <w:p>
-      <w:pPr>
-        <w:tabs>
-          <w:tab w:val="right" w:pos="10080"/>
-        </w:tabs>
-        <w:rPr>
-          <w:rFonts w:ascii="Tahoma" w:hAnsi="Tahoma"/>
-          <w:i/>
-          <w:sz w:val="20"/>
-        </w:rPr>
-      </w:pPr>
-      <w:r>
-        <w:rPr>
-          <w:rFonts w:ascii="Tahoma" w:hAnsi="Tahoma"/>
-          <w:i/>
-          <w:sz w:val="20"/>
-        </w:rPr>
-        <w:t>Software Engineering Intern</w:t>
+        <w:t>Developed a web-based software application that significantly improved the speed and effectiveness of launch pad technicians/engineers.</w:t>
       </w:r>
     </w:p>
     <w:p>
@@ -910,72 +751,53 @@
         <w:pStyle w:val="ListParagraph"/>
         <w:numPr>
           <w:ilvl w:val="0"/>
-          <w:numId w:val="4"/>
+          <w:numId w:val="5"/>
         </w:numPr>
         <w:tabs>
           <w:tab w:val="right" w:pos="10080"/>
         </w:tabs>
         <w:rPr>
           <w:rFonts w:ascii="Tahoma" w:hAnsi="Tahoma"/>
-          <w:b/>
-          <w:sz w:val="20"/>
-        </w:rPr>
-      </w:pPr>
-      <w:r>
-        <w:rPr>
-          <w:rFonts w:ascii="Tahoma" w:hAnsi="Tahoma"/>
-          <w:sz w:val="20"/>
-        </w:rPr>
-        <w:t>Develop</w:t>
-      </w:r>
-      <w:r>
-        <w:rPr>
-          <w:rFonts w:ascii="Tahoma" w:hAnsi="Tahoma"/>
-          <w:sz w:val="20"/>
-        </w:rPr>
-        <w:t>ed</w:t>
-      </w:r>
-      <w:r>
-        <w:rPr>
-          <w:rFonts w:ascii="Tahoma" w:hAnsi="Tahoma"/>
-          <w:sz w:val="20"/>
-        </w:rPr>
-        <w:t xml:space="preserve"> and test</w:t>
-      </w:r>
-      <w:r>
-        <w:rPr>
-          <w:rFonts w:ascii="Tahoma" w:hAnsi="Tahoma"/>
-          <w:sz w:val="20"/>
-        </w:rPr>
-        <w:t>ed</w:t>
-      </w:r>
-      <w:r>
-        <w:rPr>
-          <w:rFonts w:ascii="Tahoma" w:hAnsi="Tahoma"/>
-          <w:sz w:val="20"/>
-        </w:rPr>
-        <w:t xml:space="preserve"> maintenance software for the Boeing 777x airliner using Simulink, MATLAB</w:t>
-      </w:r>
-      <w:r>
-        <w:rPr>
-          <w:rFonts w:ascii="Tahoma" w:hAnsi="Tahoma"/>
-          <w:sz w:val="20"/>
-        </w:rPr>
-        <w:t>, C</w:t>
-      </w:r>
-      <w:r>
-        <w:rPr>
-          <w:rFonts w:ascii="Tahoma" w:hAnsi="Tahoma"/>
-          <w:sz w:val="20"/>
-        </w:rPr>
-        <w:t>, and Python</w:t>
-      </w:r>
-      <w:r>
-        <w:rPr>
-          <w:rFonts w:ascii="Tahoma" w:hAnsi="Tahoma"/>
-          <w:sz w:val="20"/>
-        </w:rPr>
-        <w:t>.</w:t>
+          <w:sz w:val="20"/>
+        </w:rPr>
+      </w:pPr>
+      <w:r>
+        <w:rPr>
+          <w:rFonts w:ascii="Tahoma" w:hAnsi="Tahoma"/>
+          <w:sz w:val="20"/>
+        </w:rPr>
+        <w:t>Designed and installed blast protection to help mitigate against the effects of rocket exhaust on the launch pads.</w:t>
+      </w:r>
+    </w:p>
+    <w:p>
+      <w:pPr>
+        <w:rPr>
+          <w:rFonts w:ascii="Tahoma" w:hAnsi="Tahoma"/>
+          <w:sz w:val="2"/>
+        </w:rPr>
+      </w:pPr>
+    </w:p>
+    <w:p>
+      <w:pPr>
+        <w:jc w:val="center"/>
+        <w:rPr>
+          <w:rFonts w:ascii="Tahoma" w:hAnsi="Tahoma"/>
+          <w:sz w:val="10"/>
+        </w:rPr>
+      </w:pPr>
+      <w:r>
+        <w:rPr>
+          <w:rFonts w:ascii="Arial Black" w:hAnsi="Arial Black"/>
+          <w:smallCaps/>
+        </w:rPr>
+        <w:t>INTERNSHIP</w:t>
+      </w:r>
+      <w:r>
+        <w:rPr>
+          <w:rFonts w:ascii="Arial Black" w:hAnsi="Arial Black"/>
+          <w:smallCaps/>
+        </w:rPr>
+        <w:t xml:space="preserve"> EXPERIENCE</w:t>
       </w:r>
     </w:p>
     <w:p>
@@ -985,56 +807,443 @@
         </w:tabs>
         <w:rPr>
           <w:rFonts w:ascii="Tahoma" w:hAnsi="Tahoma"/>
-          <w:sz w:val="20"/>
-        </w:rPr>
-      </w:pPr>
-      <w:r>
-        <w:rPr>
-          <w:rFonts w:ascii="Tahoma" w:hAnsi="Tahoma"/>
           <w:b/>
           <w:sz w:val="20"/>
         </w:rPr>
-        <w:t>Orbital Technologies Corporation (ORBITEC)</w:t>
-      </w:r>
-      <w:r>
-        <w:rPr>
-          <w:rFonts w:ascii="Tahoma" w:hAnsi="Tahoma"/>
-          <w:b/>
-          <w:sz w:val="20"/>
-        </w:rPr>
-        <w:t xml:space="preserve"> </w:t>
-      </w:r>
-      <w:r>
-        <w:rPr>
-          <w:rFonts w:ascii="Tahoma" w:hAnsi="Tahoma"/>
-          <w:sz w:val="20"/>
-        </w:rPr>
-        <w:t>Madison, WI</w:t>
-      </w:r>
-      <w:r>
-        <w:rPr>
-          <w:rFonts w:ascii="Tahoma" w:hAnsi="Tahoma"/>
-          <w:sz w:val="20"/>
-        </w:rPr>
-        <w:tab/>
-        <w:t>Fall 2015</w:t>
-      </w:r>
-    </w:p>
-    <w:p>
-      <w:pPr>
-        <w:rPr>
-          <w:rFonts w:ascii="Tahoma" w:hAnsi="Tahoma"/>
-          <w:i/>
-          <w:sz w:val="20"/>
-        </w:rPr>
-      </w:pPr>
-      <w:r>
-        <w:rPr>
-          <w:rFonts w:ascii="Tahoma" w:hAnsi="Tahoma"/>
-          <w:i/>
-          <w:sz w:val="20"/>
-        </w:rPr>
-        <w:t>Electrical Engineering Co-op</w:t>
+      </w:pPr>
+    </w:p>
+    <w:tbl>
+      <w:tblPr>
+        <w:tblStyle w:val="TableGrid"/>
+        <w:tblW w:w="0" w:type="auto"/>
+        <w:tblBorders>
+          <w:top w:val="none" w:sz="0" w:space="0" w:color="auto"/>
+          <w:left w:val="none" w:sz="0" w:space="0" w:color="auto"/>
+          <w:bottom w:val="none" w:sz="0" w:space="0" w:color="auto"/>
+          <w:right w:val="none" w:sz="0" w:space="0" w:color="auto"/>
+          <w:insideH w:val="none" w:sz="0" w:space="0" w:color="auto"/>
+          <w:insideV w:val="none" w:sz="0" w:space="0" w:color="auto"/>
+        </w:tblBorders>
+        <w:tblLook w:val="04A0" w:firstRow="1" w:lastRow="0" w:firstColumn="1" w:lastColumn="0" w:noHBand="0" w:noVBand="1"/>
+      </w:tblPr>
+      <w:tblGrid>
+        <w:gridCol w:w="3356"/>
+        <w:gridCol w:w="3357"/>
+        <w:gridCol w:w="3357"/>
+      </w:tblGrid>
+      <w:tr>
+        <w:tc>
+          <w:tcPr>
+            <w:tcW w:w="3356" w:type="dxa"/>
+          </w:tcPr>
+          <w:p>
+            <w:pPr>
+              <w:tabs>
+                <w:tab w:val="right" w:pos="10080"/>
+              </w:tabs>
+              <w:rPr>
+                <w:rFonts w:ascii="Tahoma" w:hAnsi="Tahoma"/>
+                <w:b/>
+                <w:sz w:val="20"/>
+              </w:rPr>
+            </w:pPr>
+            <w:r>
+              <w:rPr>
+                <w:rFonts w:ascii="Tahoma" w:hAnsi="Tahoma"/>
+                <w:b/>
+                <w:sz w:val="20"/>
+              </w:rPr>
+              <w:t xml:space="preserve">SpaceX </w:t>
+            </w:r>
+            <w:r>
+              <w:rPr>
+                <w:rFonts w:ascii="Tahoma" w:hAnsi="Tahoma"/>
+                <w:bCs/>
+                <w:i/>
+                <w:iCs/>
+                <w:sz w:val="20"/>
+              </w:rPr>
+              <w:t>Launch Intern</w:t>
+            </w:r>
+          </w:p>
+          <w:p>
+            <w:pPr>
+              <w:pStyle w:val="ListParagraph"/>
+              <w:numPr>
+                <w:ilvl w:val="0"/>
+                <w:numId w:val="6"/>
+              </w:numPr>
+              <w:tabs>
+                <w:tab w:val="right" w:pos="10080"/>
+              </w:tabs>
+              <w:rPr>
+                <w:rFonts w:ascii="Tahoma" w:hAnsi="Tahoma"/>
+                <w:bCs/>
+                <w:sz w:val="20"/>
+              </w:rPr>
+            </w:pPr>
+            <w:r>
+              <w:rPr>
+                <w:rFonts w:ascii="Tahoma" w:hAnsi="Tahoma"/>
+                <w:bCs/>
+                <w:sz w:val="20"/>
+              </w:rPr>
+              <w:t>Helped build LC-39a</w:t>
+            </w:r>
+          </w:p>
+          <w:p>
+            <w:pPr>
+              <w:pStyle w:val="ListParagraph"/>
+              <w:numPr>
+                <w:ilvl w:val="0"/>
+                <w:numId w:val="6"/>
+              </w:numPr>
+              <w:tabs>
+                <w:tab w:val="right" w:pos="10080"/>
+              </w:tabs>
+              <w:rPr>
+                <w:rFonts w:ascii="Tahoma" w:hAnsi="Tahoma"/>
+                <w:b/>
+                <w:sz w:val="20"/>
+              </w:rPr>
+            </w:pPr>
+            <w:r>
+              <w:rPr>
+                <w:rFonts w:ascii="Tahoma" w:hAnsi="Tahoma"/>
+                <w:bCs/>
+                <w:sz w:val="20"/>
+              </w:rPr>
+              <w:t>Supported 4 launches</w:t>
+            </w:r>
+          </w:p>
+        </w:tc>
+        <w:tc>
+          <w:tcPr>
+            <w:tcW w:w="3357" w:type="dxa"/>
+          </w:tcPr>
+          <w:p>
+            <w:pPr>
+              <w:tabs>
+                <w:tab w:val="right" w:pos="10080"/>
+              </w:tabs>
+              <w:rPr>
+                <w:rFonts w:ascii="Tahoma" w:hAnsi="Tahoma"/>
+                <w:bCs/>
+                <w:i/>
+                <w:iCs/>
+                <w:sz w:val="20"/>
+              </w:rPr>
+            </w:pPr>
+            <w:r>
+              <w:rPr>
+                <w:rFonts w:ascii="Tahoma" w:hAnsi="Tahoma"/>
+                <w:b/>
+                <w:sz w:val="20"/>
+              </w:rPr>
+              <w:t xml:space="preserve">Rockwell Collins </w:t>
+            </w:r>
+            <w:r>
+              <w:rPr>
+                <w:rFonts w:ascii="Tahoma" w:hAnsi="Tahoma"/>
+                <w:bCs/>
+                <w:i/>
+                <w:iCs/>
+                <w:sz w:val="20"/>
+              </w:rPr>
+              <w:t>Software Intern</w:t>
+            </w:r>
+          </w:p>
+          <w:p>
+            <w:pPr>
+              <w:pStyle w:val="ListParagraph"/>
+              <w:numPr>
+                <w:ilvl w:val="0"/>
+                <w:numId w:val="6"/>
+              </w:numPr>
+              <w:tabs>
+                <w:tab w:val="right" w:pos="10080"/>
+              </w:tabs>
+              <w:rPr>
+                <w:rFonts w:ascii="Tahoma" w:hAnsi="Tahoma"/>
+                <w:b/>
+                <w:sz w:val="20"/>
+              </w:rPr>
+            </w:pPr>
+            <w:r>
+              <w:rPr>
+                <w:rFonts w:ascii="Tahoma" w:hAnsi="Tahoma"/>
+                <w:bCs/>
+                <w:sz w:val="20"/>
+              </w:rPr>
+              <w:t>Developed maintenance software for the Boeing 777x</w:t>
+            </w:r>
+          </w:p>
+        </w:tc>
+        <w:tc>
+          <w:tcPr>
+            <w:tcW w:w="3357" w:type="dxa"/>
+          </w:tcPr>
+          <w:p>
+            <w:pPr>
+              <w:tabs>
+                <w:tab w:val="right" w:pos="10080"/>
+              </w:tabs>
+              <w:rPr>
+                <w:rFonts w:ascii="Tahoma" w:hAnsi="Tahoma"/>
+                <w:bCs/>
+                <w:i/>
+                <w:iCs/>
+                <w:sz w:val="20"/>
+              </w:rPr>
+            </w:pPr>
+            <w:r>
+              <w:rPr>
+                <w:rFonts w:ascii="Tahoma" w:hAnsi="Tahoma"/>
+                <w:b/>
+                <w:sz w:val="20"/>
+              </w:rPr>
+              <w:t xml:space="preserve">ORBITEC </w:t>
+            </w:r>
+            <w:r>
+              <w:rPr>
+                <w:rFonts w:ascii="Tahoma" w:hAnsi="Tahoma"/>
+                <w:bCs/>
+                <w:i/>
+                <w:iCs/>
+                <w:sz w:val="20"/>
+              </w:rPr>
+              <w:t>Electrical Intern</w:t>
+            </w:r>
+          </w:p>
+          <w:p>
+            <w:pPr>
+              <w:pStyle w:val="ListParagraph"/>
+              <w:numPr>
+                <w:ilvl w:val="0"/>
+                <w:numId w:val="6"/>
+              </w:numPr>
+              <w:tabs>
+                <w:tab w:val="right" w:pos="10080"/>
+              </w:tabs>
+              <w:rPr>
+                <w:rFonts w:ascii="Tahoma" w:hAnsi="Tahoma"/>
+                <w:bCs/>
+                <w:sz w:val="20"/>
+              </w:rPr>
+            </w:pPr>
+            <w:r>
+              <w:rPr>
+                <w:rFonts w:ascii="Tahoma" w:hAnsi="Tahoma"/>
+                <w:bCs/>
+                <w:sz w:val="20"/>
+              </w:rPr>
+              <w:t>Supported</w:t>
+            </w:r>
+            <w:r>
+              <w:rPr>
+                <w:rFonts w:ascii="Tahoma" w:hAnsi="Tahoma"/>
+                <w:bCs/>
+                <w:sz w:val="20"/>
+              </w:rPr>
+              <w:t xml:space="preserve"> ISS greenhouse project.</w:t>
+            </w:r>
+          </w:p>
+        </w:tc>
+      </w:tr>
+    </w:tbl>
+    <w:p>
+      <w:pPr>
+        <w:rPr>
+          <w:rFonts w:ascii="Tahoma" w:hAnsi="Tahoma"/>
+          <w:sz w:val="20"/>
+        </w:rPr>
+      </w:pPr>
+    </w:p>
+    <w:tbl>
+      <w:tblPr>
+        <w:tblStyle w:val="TableGrid"/>
+        <w:tblW w:w="0" w:type="auto"/>
+        <w:tblInd w:w="1795" w:type="dxa"/>
+        <w:tblBorders>
+          <w:top w:val="none" w:sz="0" w:space="0" w:color="auto"/>
+          <w:left w:val="none" w:sz="0" w:space="0" w:color="auto"/>
+          <w:bottom w:val="none" w:sz="0" w:space="0" w:color="auto"/>
+          <w:right w:val="none" w:sz="0" w:space="0" w:color="auto"/>
+          <w:insideH w:val="none" w:sz="0" w:space="0" w:color="auto"/>
+          <w:insideV w:val="none" w:sz="0" w:space="0" w:color="auto"/>
+        </w:tblBorders>
+        <w:tblLook w:val="04A0" w:firstRow="1" w:lastRow="0" w:firstColumn="1" w:lastColumn="0" w:noHBand="0" w:noVBand="1"/>
+      </w:tblPr>
+      <w:tblGrid>
+        <w:gridCol w:w="3240"/>
+        <w:gridCol w:w="3330"/>
+      </w:tblGrid>
+      <w:tr>
+        <w:tc>
+          <w:tcPr>
+            <w:tcW w:w="3240" w:type="dxa"/>
+          </w:tcPr>
+          <w:p>
+            <w:pPr>
+              <w:tabs>
+                <w:tab w:val="right" w:pos="10080"/>
+              </w:tabs>
+              <w:rPr>
+                <w:rFonts w:ascii="Tahoma" w:hAnsi="Tahoma"/>
+                <w:bCs/>
+                <w:i/>
+                <w:iCs/>
+                <w:sz w:val="20"/>
+              </w:rPr>
+            </w:pPr>
+            <w:r>
+              <w:rPr>
+                <w:rFonts w:ascii="Tahoma" w:hAnsi="Tahoma"/>
+                <w:b/>
+                <w:sz w:val="20"/>
+              </w:rPr>
+              <w:t xml:space="preserve">Plexus </w:t>
+            </w:r>
+            <w:r>
+              <w:rPr>
+                <w:rFonts w:ascii="Tahoma" w:hAnsi="Tahoma"/>
+                <w:bCs/>
+                <w:i/>
+                <w:iCs/>
+                <w:sz w:val="20"/>
+              </w:rPr>
+              <w:t>Software Intern</w:t>
+            </w:r>
+          </w:p>
+          <w:p>
+            <w:pPr>
+              <w:pStyle w:val="ListParagraph"/>
+              <w:numPr>
+                <w:ilvl w:val="0"/>
+                <w:numId w:val="6"/>
+              </w:numPr>
+              <w:rPr>
+                <w:rFonts w:ascii="Tahoma" w:hAnsi="Tahoma"/>
+                <w:sz w:val="20"/>
+              </w:rPr>
+            </w:pPr>
+            <w:r>
+              <w:rPr>
+                <w:rFonts w:ascii="Tahoma" w:hAnsi="Tahoma"/>
+                <w:bCs/>
+                <w:sz w:val="20"/>
+              </w:rPr>
+              <w:t>Developed test software for a medical device</w:t>
+            </w:r>
+          </w:p>
+        </w:tc>
+        <w:tc>
+          <w:tcPr>
+            <w:tcW w:w="3330" w:type="dxa"/>
+          </w:tcPr>
+          <w:p>
+            <w:pPr>
+              <w:rPr>
+                <w:rFonts w:ascii="Tahoma" w:hAnsi="Tahoma"/>
+                <w:bCs/>
+                <w:i/>
+                <w:iCs/>
+                <w:sz w:val="20"/>
+              </w:rPr>
+            </w:pPr>
+            <w:r>
+              <w:rPr>
+                <w:rFonts w:ascii="Tahoma" w:hAnsi="Tahoma"/>
+                <w:b/>
+                <w:sz w:val="20"/>
+              </w:rPr>
+              <w:t xml:space="preserve">Seljan Company </w:t>
+            </w:r>
+            <w:r>
+              <w:rPr>
+                <w:rFonts w:ascii="Tahoma" w:hAnsi="Tahoma"/>
+                <w:bCs/>
+                <w:i/>
+                <w:iCs/>
+                <w:sz w:val="20"/>
+              </w:rPr>
+              <w:t>Mech Intern</w:t>
+            </w:r>
+          </w:p>
+          <w:p>
+            <w:pPr>
+              <w:pStyle w:val="ListParagraph"/>
+              <w:numPr>
+                <w:ilvl w:val="0"/>
+                <w:numId w:val="6"/>
+              </w:numPr>
+              <w:rPr>
+                <w:rFonts w:ascii="Tahoma" w:hAnsi="Tahoma"/>
+                <w:sz w:val="20"/>
+              </w:rPr>
+            </w:pPr>
+            <w:r>
+              <w:rPr>
+                <w:rFonts w:ascii="Tahoma" w:hAnsi="Tahoma"/>
+                <w:sz w:val="20"/>
+              </w:rPr>
+              <w:t>Designed production support equipment</w:t>
+            </w:r>
+          </w:p>
+        </w:tc>
+      </w:tr>
+    </w:tbl>
+    <w:p>
+      <w:pPr>
+        <w:rPr>
+          <w:rFonts w:ascii="Tahoma" w:hAnsi="Tahoma"/>
+          <w:sz w:val="20"/>
+        </w:rPr>
+      </w:pPr>
+    </w:p>
+    <w:p>
+      <w:pPr>
+        <w:rPr>
+          <w:rFonts w:ascii="Tahoma" w:hAnsi="Tahoma"/>
+          <w:sz w:val="4"/>
+        </w:rPr>
+      </w:pPr>
+    </w:p>
+    <w:p>
+      <w:pPr>
+        <w:jc w:val="center"/>
+        <w:rPr>
+          <w:rFonts w:ascii="Tahoma" w:hAnsi="Tahoma"/>
+          <w:sz w:val="20"/>
+        </w:rPr>
+      </w:pPr>
+      <w:r>
+        <w:rPr>
+          <w:rFonts w:ascii="Arial Black" w:hAnsi="Arial Black"/>
+          <w:smallCaps/>
+        </w:rPr>
+        <w:t>TECHNICAL</w:t>
+      </w:r>
+      <w:r>
+        <w:rPr>
+          <w:rFonts w:ascii="Arial Black" w:hAnsi="Arial Black"/>
+          <w:smallCaps/>
+        </w:rPr>
+        <w:t xml:space="preserve"> / ENGINEERING</w:t>
+      </w:r>
+      <w:r>
+        <w:rPr>
+          <w:rFonts w:ascii="Arial Black" w:hAnsi="Arial Black"/>
+          <w:smallCaps/>
+        </w:rPr>
+        <w:t xml:space="preserve"> SKILLS</w:t>
+      </w:r>
+      <w:r>
+        <w:rPr>
+          <w:rFonts w:ascii="Tahoma" w:hAnsi="Tahoma"/>
+          <w:sz w:val="10"/>
+        </w:rPr>
+        <w:t xml:space="preserve">  </w:t>
       </w:r>
     </w:p>
     <w:p>
@@ -1054,42 +1263,7 @@
           <w:rFonts w:ascii="Tahoma" w:hAnsi="Tahoma"/>
           <w:sz w:val="20"/>
         </w:rPr>
-        <w:t xml:space="preserve">Developed cable assemblies, test procedures, </w:t>
-      </w:r>
-      <w:r>
-        <w:rPr>
-          <w:rFonts w:ascii="Tahoma" w:hAnsi="Tahoma"/>
-          <w:sz w:val="20"/>
-        </w:rPr>
-        <w:t>assembled/troubleshot</w:t>
-      </w:r>
-      <w:r>
-        <w:rPr>
-          <w:rFonts w:ascii="Tahoma" w:hAnsi="Tahoma"/>
-          <w:sz w:val="20"/>
-        </w:rPr>
-        <w:t xml:space="preserve"> </w:t>
-      </w:r>
-      <w:r>
-        <w:rPr>
-          <w:rFonts w:ascii="Tahoma" w:hAnsi="Tahoma"/>
-          <w:sz w:val="20"/>
-        </w:rPr>
-        <w:t>hardware</w:t>
-      </w:r>
-      <w:r>
-        <w:rPr>
-          <w:rFonts w:ascii="Tahoma" w:hAnsi="Tahoma"/>
-          <w:sz w:val="20"/>
-        </w:rPr>
-        <w:t xml:space="preserve">, and assisted with procurement for </w:t>
-      </w:r>
-      <w:r>
-        <w:rPr>
-          <w:rFonts w:ascii="Tahoma" w:hAnsi="Tahoma"/>
-          <w:sz w:val="20"/>
-        </w:rPr>
-        <w:t>micro-gravity greenhouses.</w:t>
+        <w:t>Experience with industrial robots (Kuka, ABB, Yaskawa), PLCs, servos, VFDs, vision systems, sensors, HMIs.</w:t>
       </w:r>
     </w:p>
     <w:p>
@@ -1109,14 +1283,35 @@
           <w:rFonts w:ascii="Tahoma" w:hAnsi="Tahoma"/>
           <w:sz w:val="20"/>
         </w:rPr>
-        <w:t xml:space="preserve">Upgraded </w:t>
-      </w:r>
-      <w:r>
-        <w:rPr>
-          <w:rFonts w:ascii="Tahoma" w:hAnsi="Tahoma"/>
-          <w:sz w:val="20"/>
-        </w:rPr>
-        <w:t>NASA</w:t>
+        <w:t>P</w:t>
+      </w:r>
+      <w:r>
+        <w:rPr>
+          <w:rFonts w:ascii="Tahoma" w:hAnsi="Tahoma"/>
+          <w:sz w:val="20"/>
+        </w:rPr>
+        <w:t xml:space="preserve">rogramming </w:t>
+      </w:r>
+      <w:r>
+        <w:rPr>
+          <w:rFonts w:ascii="Tahoma" w:hAnsi="Tahoma"/>
+          <w:sz w:val="20"/>
+        </w:rPr>
+        <w:t>experience with</w:t>
+      </w:r>
+      <w:r>
+        <w:rPr>
+          <w:rFonts w:ascii="Tahoma" w:hAnsi="Tahoma"/>
+          <w:sz w:val="20"/>
+        </w:rPr>
+        <w:t xml:space="preserve"> Python</w:t>
+      </w:r>
+      <w:r>
+        <w:rPr>
+          <w:rFonts w:ascii="Tahoma" w:hAnsi="Tahoma"/>
+          <w:sz w:val="20"/>
+        </w:rPr>
+        <w:t>,</w:t>
       </w:r>
       <w:r>
         <w:rPr>
@@ -1130,56 +1325,49 @@
           <w:rFonts w:ascii="Tahoma" w:hAnsi="Tahoma"/>
           <w:sz w:val="20"/>
         </w:rPr>
-        <w:t xml:space="preserve">greenhouse systems to </w:t>
-      </w:r>
-      <w:r>
-        <w:rPr>
-          <w:rFonts w:ascii="Tahoma" w:hAnsi="Tahoma"/>
-          <w:sz w:val="20"/>
-        </w:rPr>
-        <w:t>more closely match</w:t>
-      </w:r>
-      <w:r>
-        <w:rPr>
-          <w:rFonts w:ascii="Tahoma" w:hAnsi="Tahoma"/>
-          <w:sz w:val="20"/>
-        </w:rPr>
-        <w:t xml:space="preserve"> the </w:t>
-      </w:r>
-      <w:r>
-        <w:rPr>
-          <w:rFonts w:ascii="Tahoma" w:hAnsi="Tahoma"/>
-          <w:sz w:val="20"/>
-        </w:rPr>
-        <w:t>“</w:t>
-      </w:r>
-      <w:r>
-        <w:rPr>
-          <w:rFonts w:ascii="Tahoma" w:hAnsi="Tahoma"/>
-          <w:sz w:val="20"/>
-        </w:rPr>
-        <w:t>Veggie</w:t>
-      </w:r>
-      <w:r>
-        <w:rPr>
-          <w:rFonts w:ascii="Tahoma" w:hAnsi="Tahoma"/>
-          <w:sz w:val="20"/>
-        </w:rPr>
-        <w:t>”</w:t>
-      </w:r>
-      <w:r>
-        <w:rPr>
-          <w:rFonts w:ascii="Tahoma" w:hAnsi="Tahoma"/>
-          <w:sz w:val="20"/>
-        </w:rPr>
-        <w:t xml:space="preserve"> greenhouse on the ISS</w:t>
-      </w:r>
-      <w:r>
-        <w:rPr>
-          <w:rFonts w:ascii="Tahoma" w:hAnsi="Tahoma"/>
-          <w:sz w:val="20"/>
-        </w:rPr>
-        <w:t>.</w:t>
+        <w:t>C/</w:t>
+      </w:r>
+      <w:r>
+        <w:rPr>
+          <w:rFonts w:ascii="Tahoma" w:hAnsi="Tahoma"/>
+          <w:sz w:val="20"/>
+        </w:rPr>
+        <w:t>C++</w:t>
+      </w:r>
+      <w:r>
+        <w:rPr>
+          <w:rFonts w:ascii="Tahoma" w:hAnsi="Tahoma"/>
+          <w:sz w:val="20"/>
+        </w:rPr>
+        <w:t>,</w:t>
+      </w:r>
+      <w:r>
+        <w:rPr>
+          <w:rFonts w:ascii="Tahoma" w:hAnsi="Tahoma"/>
+          <w:sz w:val="20"/>
+        </w:rPr>
+        <w:t xml:space="preserve"> </w:t>
+      </w:r>
+      <w:r>
+        <w:rPr>
+          <w:rFonts w:ascii="Tahoma" w:hAnsi="Tahoma"/>
+          <w:sz w:val="20"/>
+        </w:rPr>
+        <w:t xml:space="preserve">web stack, </w:t>
+      </w:r>
+      <w:r>
+        <w:rPr>
+          <w:rFonts w:ascii="Tahoma" w:hAnsi="Tahoma"/>
+          <w:sz w:val="20"/>
+        </w:rPr>
+        <w:t>MATLAB</w:t>
+      </w:r>
+      <w:r>
+        <w:rPr>
+          <w:rFonts w:ascii="Tahoma" w:hAnsi="Tahoma"/>
+          <w:sz w:val="20"/>
+        </w:rPr>
+        <w:t>, Verilog</w:t>
       </w:r>
     </w:p>
     <w:p>
@@ -1199,90 +1387,42 @@
           <w:rFonts w:ascii="Tahoma" w:hAnsi="Tahoma"/>
           <w:sz w:val="20"/>
         </w:rPr>
-        <w:t xml:space="preserve">Developed software to accelerate the conversion of electrical component libraries from </w:t>
-      </w:r>
-      <w:proofErr w:type="spellStart"/>
-      <w:r>
-        <w:rPr>
-          <w:rFonts w:ascii="Tahoma" w:hAnsi="Tahoma"/>
-          <w:sz w:val="20"/>
-        </w:rPr>
-        <w:t>DxDesigner</w:t>
-      </w:r>
-      <w:proofErr w:type="spellEnd"/>
-      <w:r>
-        <w:rPr>
-          <w:rFonts w:ascii="Tahoma" w:hAnsi="Tahoma"/>
-          <w:sz w:val="20"/>
-        </w:rPr>
-        <w:t xml:space="preserve"> to </w:t>
-      </w:r>
-      <w:proofErr w:type="spellStart"/>
-      <w:r>
-        <w:rPr>
-          <w:rFonts w:ascii="Tahoma" w:hAnsi="Tahoma"/>
-          <w:sz w:val="20"/>
-        </w:rPr>
-        <w:t>Altium</w:t>
-      </w:r>
-      <w:proofErr w:type="spellEnd"/>
-      <w:r>
-        <w:rPr>
-          <w:rFonts w:ascii="Tahoma" w:hAnsi="Tahoma"/>
-          <w:sz w:val="20"/>
-        </w:rPr>
-        <w:t xml:space="preserve"> Designer.</w:t>
-      </w:r>
-    </w:p>
-    <w:p>
-      <w:pPr>
-        <w:tabs>
-          <w:tab w:val="right" w:pos="10080"/>
-        </w:tabs>
-        <w:rPr>
-          <w:rFonts w:ascii="Tahoma" w:hAnsi="Tahoma"/>
-          <w:sz w:val="20"/>
-        </w:rPr>
-      </w:pPr>
-      <w:r>
-        <w:rPr>
-          <w:rFonts w:ascii="Tahoma" w:hAnsi="Tahoma"/>
-          <w:b/>
-          <w:sz w:val="20"/>
-        </w:rPr>
-        <w:t>Plexus Corporation</w:t>
-      </w:r>
-      <w:r>
-        <w:rPr>
-          <w:rFonts w:ascii="Tahoma" w:hAnsi="Tahoma"/>
-          <w:sz w:val="20"/>
-        </w:rPr>
-        <w:t> Neenah, WI</w:t>
-      </w:r>
-      <w:r>
-        <w:rPr>
-          <w:rFonts w:ascii="Tahoma" w:hAnsi="Tahoma"/>
-          <w:sz w:val="20"/>
-        </w:rPr>
-        <w:tab/>
-        <w:t>Summer 2015</w:t>
-      </w:r>
-    </w:p>
-    <w:p>
-      <w:pPr>
-        <w:rPr>
-          <w:rFonts w:ascii="Tahoma" w:hAnsi="Tahoma"/>
-          <w:i/>
-          <w:sz w:val="20"/>
-        </w:rPr>
-      </w:pPr>
-      <w:r>
-        <w:rPr>
-          <w:rFonts w:ascii="Tahoma" w:hAnsi="Tahoma"/>
-          <w:i/>
-          <w:sz w:val="20"/>
-        </w:rPr>
-        <w:t>Software/Product Engineering Intern</w:t>
+        <w:t>Networking, Frontend/Backend</w:t>
+      </w:r>
+      <w:r>
+        <w:rPr>
+          <w:rFonts w:ascii="Tahoma" w:hAnsi="Tahoma"/>
+          <w:sz w:val="20"/>
+        </w:rPr>
+        <w:t xml:space="preserve"> </w:t>
+      </w:r>
+      <w:r>
+        <w:rPr>
+          <w:rFonts w:ascii="Tahoma" w:hAnsi="Tahoma"/>
+          <w:sz w:val="20"/>
+        </w:rPr>
+        <w:t>(</w:t>
+      </w:r>
+      <w:r>
+        <w:rPr>
+          <w:rFonts w:ascii="Tahoma" w:hAnsi="Tahoma"/>
+          <w:sz w:val="20"/>
+        </w:rPr>
+        <w:t xml:space="preserve">Angular &amp; </w:t>
+      </w:r>
+      <w:r>
+        <w:rPr>
+          <w:rFonts w:ascii="Tahoma" w:hAnsi="Tahoma"/>
+          <w:sz w:val="20"/>
+        </w:rPr>
+        <w:t>Django) web development, Amazon Web Services</w:t>
+      </w:r>
+      <w:r>
+        <w:rPr>
+          <w:rFonts w:ascii="Tahoma" w:hAnsi="Tahoma"/>
+          <w:sz w:val="20"/>
+        </w:rPr>
+        <w:t>, Google Firebase</w:t>
       </w:r>
     </w:p>
     <w:p>
@@ -1302,28 +1442,28 @@
           <w:rFonts w:ascii="Tahoma" w:hAnsi="Tahoma"/>
           <w:sz w:val="20"/>
         </w:rPr>
-        <w:t xml:space="preserve">Worked </w:t>
-      </w:r>
-      <w:r>
-        <w:rPr>
-          <w:rFonts w:ascii="Tahoma" w:hAnsi="Tahoma"/>
-          <w:sz w:val="20"/>
-        </w:rPr>
-        <w:t>with a</w:t>
-      </w:r>
-      <w:r>
-        <w:rPr>
-          <w:rFonts w:ascii="Tahoma" w:hAnsi="Tahoma"/>
-          <w:sz w:val="20"/>
-        </w:rPr>
-        <w:t xml:space="preserve"> team to develop</w:t>
-      </w:r>
-      <w:r>
-        <w:rPr>
-          <w:rFonts w:ascii="Tahoma" w:hAnsi="Tahoma"/>
-          <w:sz w:val="20"/>
-        </w:rPr>
-        <w:t xml:space="preserve"> and maintain</w:t>
+        <w:t>Ex</w:t>
+      </w:r>
+      <w:r>
+        <w:rPr>
+          <w:rFonts w:ascii="Tahoma" w:hAnsi="Tahoma"/>
+          <w:sz w:val="20"/>
+        </w:rPr>
+        <w:t>perience designing,</w:t>
+      </w:r>
+      <w:r>
+        <w:rPr>
+          <w:rFonts w:ascii="Tahoma" w:hAnsi="Tahoma"/>
+          <w:sz w:val="20"/>
+        </w:rPr>
+        <w:t xml:space="preserve"> building</w:t>
+      </w:r>
+      <w:r>
+        <w:rPr>
+          <w:rFonts w:ascii="Tahoma" w:hAnsi="Tahoma"/>
+          <w:sz w:val="20"/>
+        </w:rPr>
+        <w:t>, and troubleshooting</w:t>
       </w:r>
       <w:r>
         <w:rPr>
@@ -1337,56 +1477,35 @@
           <w:rFonts w:ascii="Tahoma" w:hAnsi="Tahoma"/>
           <w:sz w:val="20"/>
         </w:rPr>
-        <w:t xml:space="preserve">an 80,000 line </w:t>
-      </w:r>
-      <w:r>
-        <w:rPr>
-          <w:rFonts w:ascii="Tahoma" w:hAnsi="Tahoma"/>
-          <w:sz w:val="20"/>
-        </w:rPr>
-        <w:t>C</w:t>
-      </w:r>
-      <w:r>
-        <w:rPr>
-          <w:rFonts w:ascii="Tahoma" w:hAnsi="Tahoma"/>
-          <w:sz w:val="20"/>
-        </w:rPr>
-        <w:t xml:space="preserve">++ code </w:t>
-      </w:r>
-      <w:r>
-        <w:rPr>
-          <w:rFonts w:ascii="Tahoma" w:hAnsi="Tahoma"/>
-          <w:sz w:val="20"/>
-        </w:rPr>
-        <w:t xml:space="preserve">base </w:t>
-      </w:r>
-      <w:r>
-        <w:rPr>
-          <w:rFonts w:ascii="Tahoma" w:hAnsi="Tahoma"/>
-          <w:sz w:val="20"/>
-        </w:rPr>
-        <w:t>and</w:t>
-      </w:r>
-      <w:r>
-        <w:rPr>
-          <w:rFonts w:ascii="Tahoma" w:hAnsi="Tahoma"/>
-          <w:sz w:val="20"/>
-        </w:rPr>
-        <w:t xml:space="preserve"> corresponding</w:t>
-      </w:r>
-      <w:r>
-        <w:rPr>
-          <w:rFonts w:ascii="Tahoma" w:hAnsi="Tahoma"/>
-          <w:sz w:val="20"/>
-        </w:rPr>
-        <w:t xml:space="preserve"> test procedures for continuous integration platforms</w:t>
-      </w:r>
-      <w:r>
-        <w:rPr>
-          <w:rFonts w:ascii="Tahoma" w:hAnsi="Tahoma"/>
-          <w:sz w:val="20"/>
-        </w:rPr>
-        <w:t xml:space="preserve"> on a large medical project.</w:t>
+        <w:t xml:space="preserve">data acquisition </w:t>
+      </w:r>
+      <w:r>
+        <w:rPr>
+          <w:rFonts w:ascii="Tahoma" w:hAnsi="Tahoma"/>
+          <w:sz w:val="20"/>
+        </w:rPr>
+        <w:t>circuitry</w:t>
+      </w:r>
+      <w:r>
+        <w:rPr>
+          <w:rFonts w:ascii="Tahoma" w:hAnsi="Tahoma"/>
+          <w:sz w:val="20"/>
+        </w:rPr>
+        <w:t xml:space="preserve"> </w:t>
+      </w:r>
+      <w:r>
+        <w:rPr>
+          <w:rFonts w:ascii="Tahoma" w:hAnsi="Tahoma"/>
+          <w:sz w:val="20"/>
+        </w:rPr>
+        <w:t xml:space="preserve">and </w:t>
+      </w:r>
+      <w:r>
+        <w:rPr>
+          <w:rFonts w:ascii="Tahoma" w:hAnsi="Tahoma"/>
+          <w:sz w:val="20"/>
+        </w:rPr>
+        <w:t>software</w:t>
       </w:r>
     </w:p>
     <w:p>
@@ -1406,95 +1525,21 @@
           <w:rFonts w:ascii="Tahoma" w:hAnsi="Tahoma"/>
           <w:sz w:val="20"/>
         </w:rPr>
-        <w:t>Developed a pneumatically actuated misuse test fixture for engineering confidence testing.</w:t>
-      </w:r>
-    </w:p>
-    <w:p>
-      <w:pPr>
-        <w:rPr>
-          <w:rFonts w:ascii="Tahoma" w:hAnsi="Tahoma"/>
-          <w:sz w:val="6"/>
-        </w:rPr>
-      </w:pPr>
-    </w:p>
-    <w:p>
-      <w:pPr>
-        <w:tabs>
-          <w:tab w:val="right" w:pos="10080"/>
-        </w:tabs>
-        <w:rPr>
-          <w:rFonts w:ascii="Tahoma" w:hAnsi="Tahoma"/>
-          <w:sz w:val="20"/>
-        </w:rPr>
-      </w:pPr>
-      <w:r>
-        <w:rPr>
-          <w:rFonts w:ascii="Tahoma" w:hAnsi="Tahoma"/>
-          <w:b/>
-          <w:sz w:val="20"/>
-        </w:rPr>
-        <w:t>Seljan Company</w:t>
-      </w:r>
-      <w:r>
-        <w:rPr>
-          <w:rFonts w:ascii="Tahoma" w:hAnsi="Tahoma"/>
-          <w:sz w:val="20"/>
-        </w:rPr>
-        <w:t> Lake Mill</w:t>
-      </w:r>
-      <w:r>
-        <w:rPr>
-          <w:rFonts w:ascii="Tahoma" w:hAnsi="Tahoma"/>
-          <w:sz w:val="20"/>
-        </w:rPr>
-        <w:t>s, WI</w:t>
-      </w:r>
-      <w:r>
-        <w:rPr>
-          <w:rFonts w:ascii="Tahoma" w:hAnsi="Tahoma"/>
-          <w:sz w:val="20"/>
-        </w:rPr>
-        <w:tab/>
-        <w:t xml:space="preserve">Summer 2013 - </w:t>
-      </w:r>
-      <w:proofErr w:type="gramStart"/>
-      <w:r>
-        <w:rPr>
-          <w:rFonts w:ascii="Tahoma" w:hAnsi="Tahoma"/>
-          <w:sz w:val="20"/>
-        </w:rPr>
-        <w:t>Winter</w:t>
-      </w:r>
-      <w:proofErr w:type="gramEnd"/>
-      <w:r>
-        <w:rPr>
-          <w:rFonts w:ascii="Tahoma" w:hAnsi="Tahoma"/>
-          <w:sz w:val="20"/>
-        </w:rPr>
-        <w:t xml:space="preserve"> 201</w:t>
-      </w:r>
-      <w:r>
-        <w:rPr>
-          <w:rFonts w:ascii="Tahoma" w:hAnsi="Tahoma"/>
-          <w:sz w:val="20"/>
-        </w:rPr>
-        <w:t>4</w:t>
-      </w:r>
-    </w:p>
-    <w:p>
-      <w:pPr>
-        <w:rPr>
-          <w:rFonts w:ascii="Tahoma" w:hAnsi="Tahoma"/>
-          <w:sz w:val="20"/>
-        </w:rPr>
-      </w:pPr>
-      <w:r>
-        <w:rPr>
-          <w:rFonts w:ascii="Tahoma" w:hAnsi="Tahoma"/>
-          <w:i/>
-          <w:sz w:val="20"/>
-        </w:rPr>
-        <w:t>Mechanical Design Intern</w:t>
+        <w:t>Circ</w:t>
+      </w:r>
+      <w:r>
+        <w:rPr>
+          <w:rFonts w:ascii="Tahoma" w:hAnsi="Tahoma"/>
+          <w:sz w:val="20"/>
+        </w:rPr>
+        <w:t>uit/PCB d</w:t>
+      </w:r>
+      <w:r>
+        <w:rPr>
+          <w:rFonts w:ascii="Tahoma" w:hAnsi="Tahoma"/>
+          <w:sz w:val="20"/>
+        </w:rPr>
+        <w:t>esign and construction</w:t>
       </w:r>
     </w:p>
     <w:p>
@@ -1514,56 +1559,23 @@
           <w:rFonts w:ascii="Tahoma" w:hAnsi="Tahoma"/>
           <w:sz w:val="20"/>
         </w:rPr>
-        <w:t>Established</w:t>
-      </w:r>
-      <w:r>
-        <w:rPr>
-          <w:rFonts w:ascii="Tahoma" w:hAnsi="Tahoma"/>
-          <w:sz w:val="20"/>
-        </w:rPr>
-        <w:t xml:space="preserve"> a batch pow</w:t>
-      </w:r>
-      <w:r>
-        <w:rPr>
-          <w:rFonts w:ascii="Tahoma" w:hAnsi="Tahoma"/>
-          <w:sz w:val="20"/>
-        </w:rPr>
-        <w:t>d</w:t>
-      </w:r>
-      <w:r>
-        <w:rPr>
-          <w:rFonts w:ascii="Tahoma" w:hAnsi="Tahoma"/>
-          <w:sz w:val="20"/>
-        </w:rPr>
-        <w:t>er coating system</w:t>
-      </w:r>
-      <w:r>
-        <w:rPr>
-          <w:rFonts w:ascii="Tahoma" w:hAnsi="Tahoma"/>
-          <w:sz w:val="20"/>
-        </w:rPr>
-        <w:t xml:space="preserve"> from the ground up. </w:t>
-      </w:r>
-      <w:r>
-        <w:rPr>
-          <w:rFonts w:ascii="Tahoma" w:hAnsi="Tahoma"/>
-          <w:sz w:val="20"/>
-        </w:rPr>
-        <w:t xml:space="preserve">The total </w:t>
-      </w:r>
-      <w:r>
-        <w:rPr>
-          <w:rFonts w:ascii="Tahoma" w:hAnsi="Tahoma"/>
-          <w:sz w:val="20"/>
-        </w:rPr>
-        <w:t>p</w:t>
-      </w:r>
-      <w:r>
-        <w:rPr>
-          <w:rFonts w:ascii="Tahoma" w:hAnsi="Tahoma"/>
-          <w:sz w:val="20"/>
-        </w:rPr>
-        <w:t>roject cost was approximately $50,000.</w:t>
+        <w:t xml:space="preserve">Solid modeling skills in </w:t>
+      </w:r>
+      <w:proofErr w:type="spellStart"/>
+      <w:r>
+        <w:rPr>
+          <w:rFonts w:ascii="Tahoma" w:hAnsi="Tahoma"/>
+          <w:sz w:val="20"/>
+        </w:rPr>
+        <w:t>Solidworks</w:t>
+      </w:r>
+      <w:proofErr w:type="spellEnd"/>
+      <w:r>
+        <w:rPr>
+          <w:rFonts w:ascii="Tahoma" w:hAnsi="Tahoma"/>
+          <w:sz w:val="20"/>
+        </w:rPr>
+        <w:t>, NX, Fusion360. Strong skills with sheet metal design packages</w:t>
       </w:r>
     </w:p>
     <w:p>
@@ -1583,403 +1595,6 @@
           <w:rFonts w:ascii="Tahoma" w:hAnsi="Tahoma"/>
           <w:sz w:val="20"/>
         </w:rPr>
-        <w:t xml:space="preserve">Suggested, designed, and constructed conveyor systems for metal stamping slug removal. </w:t>
-      </w:r>
-      <w:r>
-        <w:rPr>
-          <w:rFonts w:ascii="Tahoma" w:hAnsi="Tahoma"/>
-          <w:sz w:val="20"/>
-        </w:rPr>
-        <w:t>System cost was approximately $2</w:t>
-      </w:r>
-      <w:r>
-        <w:rPr>
-          <w:rFonts w:ascii="Tahoma" w:hAnsi="Tahoma"/>
-          <w:sz w:val="20"/>
-        </w:rPr>
-        <w:t xml:space="preserve">500 while </w:t>
-      </w:r>
-      <w:r>
-        <w:rPr>
-          <w:rFonts w:ascii="Tahoma" w:hAnsi="Tahoma"/>
-          <w:sz w:val="20"/>
-        </w:rPr>
-        <w:t xml:space="preserve">equivalent </w:t>
-      </w:r>
-      <w:r>
-        <w:rPr>
-          <w:rFonts w:ascii="Tahoma" w:hAnsi="Tahoma"/>
-          <w:sz w:val="20"/>
-        </w:rPr>
-        <w:t xml:space="preserve">commercially available systems cost </w:t>
-      </w:r>
-      <w:r>
-        <w:rPr>
-          <w:rFonts w:ascii="Tahoma" w:hAnsi="Tahoma"/>
-          <w:sz w:val="20"/>
-        </w:rPr>
-        <w:t>in excess of</w:t>
-      </w:r>
-      <w:r>
-        <w:rPr>
-          <w:rFonts w:ascii="Tahoma" w:hAnsi="Tahoma"/>
-          <w:sz w:val="20"/>
-        </w:rPr>
-        <w:t xml:space="preserve"> $10,000</w:t>
-      </w:r>
-      <w:r>
-        <w:rPr>
-          <w:rFonts w:ascii="Tahoma" w:hAnsi="Tahoma"/>
-          <w:sz w:val="20"/>
-        </w:rPr>
-        <w:t>.</w:t>
-      </w:r>
-    </w:p>
-    <w:p>
-      <w:pPr>
-        <w:rPr>
-          <w:rFonts w:ascii="Tahoma" w:hAnsi="Tahoma"/>
-          <w:sz w:val="4"/>
-        </w:rPr>
-      </w:pPr>
-    </w:p>
-    <w:p>
-      <w:pPr>
-        <w:jc w:val="center"/>
-        <w:rPr>
-          <w:rFonts w:ascii="Tahoma" w:hAnsi="Tahoma"/>
-          <w:sz w:val="20"/>
-        </w:rPr>
-      </w:pPr>
-      <w:r>
-        <w:rPr>
-          <w:rFonts w:ascii="Arial Black" w:hAnsi="Arial Black"/>
-          <w:smallCaps/>
-        </w:rPr>
-        <w:t>TECHNICAL</w:t>
-      </w:r>
-      <w:r>
-        <w:rPr>
-          <w:rFonts w:ascii="Arial Black" w:hAnsi="Arial Black"/>
-          <w:smallCaps/>
-        </w:rPr>
-        <w:t xml:space="preserve"> / ENGINEERING</w:t>
-      </w:r>
-      <w:r>
-        <w:rPr>
-          <w:rFonts w:ascii="Arial Black" w:hAnsi="Arial Black"/>
-          <w:smallCaps/>
-        </w:rPr>
-        <w:t xml:space="preserve"> SKILLS</w:t>
-      </w:r>
-      <w:r>
-        <w:rPr>
-          <w:rFonts w:ascii="Tahoma" w:hAnsi="Tahoma"/>
-          <w:sz w:val="10"/>
-        </w:rPr>
-        <w:t xml:space="preserve">  </w:t>
-      </w:r>
-    </w:p>
-    <w:p>
-      <w:pPr>
-        <w:numPr>
-          <w:ilvl w:val="0"/>
-          <w:numId w:val="1"/>
-        </w:numPr>
-        <w:ind w:left="707"/>
-        <w:rPr>
-          <w:rFonts w:ascii="Tahoma" w:hAnsi="Tahoma"/>
-          <w:sz w:val="20"/>
-        </w:rPr>
-      </w:pPr>
-      <w:r>
-        <w:rPr>
-          <w:rFonts w:ascii="Tahoma" w:hAnsi="Tahoma"/>
-          <w:sz w:val="20"/>
-        </w:rPr>
-        <w:t>P</w:t>
-      </w:r>
-      <w:r>
-        <w:rPr>
-          <w:rFonts w:ascii="Tahoma" w:hAnsi="Tahoma"/>
-          <w:sz w:val="20"/>
-        </w:rPr>
-        <w:t xml:space="preserve">rogramming </w:t>
-      </w:r>
-      <w:r>
-        <w:rPr>
-          <w:rFonts w:ascii="Tahoma" w:hAnsi="Tahoma"/>
-          <w:sz w:val="20"/>
-        </w:rPr>
-        <w:t>experience with</w:t>
-      </w:r>
-      <w:r>
-        <w:rPr>
-          <w:rFonts w:ascii="Tahoma" w:hAnsi="Tahoma"/>
-          <w:sz w:val="20"/>
-        </w:rPr>
-        <w:t xml:space="preserve"> Python</w:t>
-      </w:r>
-      <w:r>
-        <w:rPr>
-          <w:rFonts w:ascii="Tahoma" w:hAnsi="Tahoma"/>
-          <w:sz w:val="20"/>
-        </w:rPr>
-        <w:t>,</w:t>
-      </w:r>
-      <w:r>
-        <w:rPr>
-          <w:rFonts w:ascii="Tahoma" w:hAnsi="Tahoma"/>
-          <w:sz w:val="20"/>
-        </w:rPr>
-        <w:t xml:space="preserve"> </w:t>
-      </w:r>
-      <w:r>
-        <w:rPr>
-          <w:rFonts w:ascii="Tahoma" w:hAnsi="Tahoma"/>
-          <w:sz w:val="20"/>
-        </w:rPr>
-        <w:t>C/</w:t>
-      </w:r>
-      <w:r>
-        <w:rPr>
-          <w:rFonts w:ascii="Tahoma" w:hAnsi="Tahoma"/>
-          <w:sz w:val="20"/>
-        </w:rPr>
-        <w:t>C++</w:t>
-      </w:r>
-      <w:r>
-        <w:rPr>
-          <w:rFonts w:ascii="Tahoma" w:hAnsi="Tahoma"/>
-          <w:sz w:val="20"/>
-        </w:rPr>
-        <w:t>,</w:t>
-      </w:r>
-      <w:r>
-        <w:rPr>
-          <w:rFonts w:ascii="Tahoma" w:hAnsi="Tahoma"/>
-          <w:sz w:val="20"/>
-        </w:rPr>
-        <w:t xml:space="preserve"> </w:t>
-      </w:r>
-      <w:r>
-        <w:rPr>
-          <w:rFonts w:ascii="Tahoma" w:hAnsi="Tahoma"/>
-          <w:sz w:val="20"/>
-        </w:rPr>
-        <w:t>Java,</w:t>
-      </w:r>
-      <w:r>
-        <w:rPr>
-          <w:rFonts w:ascii="Tahoma" w:hAnsi="Tahoma"/>
-          <w:sz w:val="20"/>
-        </w:rPr>
-        <w:t xml:space="preserve"> </w:t>
-      </w:r>
-      <w:r>
-        <w:rPr>
-          <w:rFonts w:ascii="Tahoma" w:hAnsi="Tahoma"/>
-          <w:sz w:val="20"/>
-        </w:rPr>
-        <w:t>MATLAB</w:t>
-      </w:r>
-      <w:r>
-        <w:rPr>
-          <w:rFonts w:ascii="Tahoma" w:hAnsi="Tahoma"/>
-          <w:sz w:val="20"/>
-        </w:rPr>
-        <w:t>, Verilog,</w:t>
-      </w:r>
-      <w:r>
-        <w:rPr>
-          <w:rFonts w:ascii="Tahoma" w:hAnsi="Tahoma"/>
-          <w:sz w:val="20"/>
-        </w:rPr>
-        <w:t xml:space="preserve"> Simulink,</w:t>
-      </w:r>
-      <w:r>
-        <w:rPr>
-          <w:rFonts w:ascii="Tahoma" w:hAnsi="Tahoma"/>
-          <w:sz w:val="20"/>
-        </w:rPr>
-        <w:t xml:space="preserve"> and</w:t>
-      </w:r>
-      <w:r>
-        <w:rPr>
-          <w:rFonts w:ascii="Tahoma" w:hAnsi="Tahoma"/>
-          <w:sz w:val="20"/>
-        </w:rPr>
-        <w:t xml:space="preserve"> assembly</w:t>
-      </w:r>
-    </w:p>
-    <w:p>
-      <w:pPr>
-        <w:numPr>
-          <w:ilvl w:val="0"/>
-          <w:numId w:val="1"/>
-        </w:numPr>
-        <w:ind w:left="707"/>
-        <w:rPr>
-          <w:rFonts w:ascii="Tahoma" w:hAnsi="Tahoma"/>
-          <w:sz w:val="20"/>
-        </w:rPr>
-      </w:pPr>
-      <w:r>
-        <w:rPr>
-          <w:rFonts w:ascii="Tahoma" w:hAnsi="Tahoma"/>
-          <w:sz w:val="20"/>
-        </w:rPr>
-        <w:t>Networking, Frontend/Backend</w:t>
-      </w:r>
-      <w:r>
-        <w:rPr>
-          <w:rFonts w:ascii="Tahoma" w:hAnsi="Tahoma"/>
-          <w:sz w:val="20"/>
-        </w:rPr>
-        <w:t xml:space="preserve"> </w:t>
-      </w:r>
-      <w:r>
-        <w:rPr>
-          <w:rFonts w:ascii="Tahoma" w:hAnsi="Tahoma"/>
-          <w:sz w:val="20"/>
-        </w:rPr>
-        <w:t>(Django) web application development, Amazon Web Services</w:t>
-      </w:r>
-    </w:p>
-    <w:p>
-      <w:pPr>
-        <w:numPr>
-          <w:ilvl w:val="0"/>
-          <w:numId w:val="1"/>
-        </w:numPr>
-        <w:ind w:left="707"/>
-        <w:rPr>
-          <w:rFonts w:ascii="Tahoma" w:hAnsi="Tahoma"/>
-          <w:sz w:val="20"/>
-        </w:rPr>
-      </w:pPr>
-      <w:r>
-        <w:rPr>
-          <w:rFonts w:ascii="Tahoma" w:hAnsi="Tahoma"/>
-          <w:sz w:val="20"/>
-        </w:rPr>
-        <w:t>Ex</w:t>
-      </w:r>
-      <w:r>
-        <w:rPr>
-          <w:rFonts w:ascii="Tahoma" w:hAnsi="Tahoma"/>
-          <w:sz w:val="20"/>
-        </w:rPr>
-        <w:t>perience designing,</w:t>
-      </w:r>
-      <w:r>
-        <w:rPr>
-          <w:rFonts w:ascii="Tahoma" w:hAnsi="Tahoma"/>
-          <w:sz w:val="20"/>
-        </w:rPr>
-        <w:t xml:space="preserve"> building</w:t>
-      </w:r>
-      <w:r>
-        <w:rPr>
-          <w:rFonts w:ascii="Tahoma" w:hAnsi="Tahoma"/>
-          <w:sz w:val="20"/>
-        </w:rPr>
-        <w:t>, and troubleshooting</w:t>
-      </w:r>
-      <w:r>
-        <w:rPr>
-          <w:rFonts w:ascii="Tahoma" w:hAnsi="Tahoma"/>
-          <w:sz w:val="20"/>
-        </w:rPr>
-        <w:t xml:space="preserve"> </w:t>
-      </w:r>
-      <w:r>
-        <w:rPr>
-          <w:rFonts w:ascii="Tahoma" w:hAnsi="Tahoma"/>
-          <w:sz w:val="20"/>
-        </w:rPr>
-        <w:t xml:space="preserve">data acquisition </w:t>
-      </w:r>
-      <w:r>
-        <w:rPr>
-          <w:rFonts w:ascii="Tahoma" w:hAnsi="Tahoma"/>
-          <w:sz w:val="20"/>
-        </w:rPr>
-        <w:t>circuitry</w:t>
-      </w:r>
-      <w:r>
-        <w:rPr>
-          <w:rFonts w:ascii="Tahoma" w:hAnsi="Tahoma"/>
-          <w:sz w:val="20"/>
-        </w:rPr>
-        <w:t xml:space="preserve"> </w:t>
-      </w:r>
-      <w:r>
-        <w:rPr>
-          <w:rFonts w:ascii="Tahoma" w:hAnsi="Tahoma"/>
-          <w:sz w:val="20"/>
-        </w:rPr>
-        <w:t xml:space="preserve">and </w:t>
-      </w:r>
-      <w:r>
-        <w:rPr>
-          <w:rFonts w:ascii="Tahoma" w:hAnsi="Tahoma"/>
-          <w:sz w:val="20"/>
-        </w:rPr>
-        <w:t>software</w:t>
-      </w:r>
-    </w:p>
-    <w:p>
-      <w:pPr>
-        <w:numPr>
-          <w:ilvl w:val="0"/>
-          <w:numId w:val="1"/>
-        </w:numPr>
-        <w:ind w:left="707"/>
-        <w:rPr>
-          <w:rFonts w:ascii="Tahoma" w:hAnsi="Tahoma"/>
-          <w:sz w:val="20"/>
-        </w:rPr>
-      </w:pPr>
-      <w:r>
-        <w:rPr>
-          <w:rFonts w:ascii="Tahoma" w:hAnsi="Tahoma"/>
-          <w:sz w:val="20"/>
-        </w:rPr>
-        <w:t>Circ</w:t>
-      </w:r>
-      <w:r>
-        <w:rPr>
-          <w:rFonts w:ascii="Tahoma" w:hAnsi="Tahoma"/>
-          <w:sz w:val="20"/>
-        </w:rPr>
-        <w:t>uit/PCB d</w:t>
-      </w:r>
-      <w:r>
-        <w:rPr>
-          <w:rFonts w:ascii="Tahoma" w:hAnsi="Tahoma"/>
-          <w:sz w:val="20"/>
-        </w:rPr>
-        <w:t>esign and construction</w:t>
-      </w:r>
-    </w:p>
-    <w:p>
-      <w:pPr>
-        <w:numPr>
-          <w:ilvl w:val="0"/>
-          <w:numId w:val="1"/>
-        </w:numPr>
-        <w:ind w:left="707"/>
-        <w:rPr>
-          <w:rFonts w:ascii="Tahoma" w:hAnsi="Tahoma"/>
-          <w:sz w:val="20"/>
-        </w:rPr>
-      </w:pPr>
-      <w:r>
-        <w:rPr>
-          <w:rFonts w:ascii="Tahoma" w:hAnsi="Tahoma"/>
-          <w:sz w:val="20"/>
-        </w:rPr>
         <w:t>Excellent with hands on task</w:t>
       </w:r>
       <w:r>
@@ -1996,6 +1611,22 @@
         </w:rPr>
         <w:t xml:space="preserve"> such as fabrication and troubleshooting</w:t>
       </w:r>
+    </w:p>
+    <w:p>
+      <w:pPr>
+        <w:rPr>
+          <w:rFonts w:ascii="Tahoma" w:hAnsi="Tahoma"/>
+          <w:sz w:val="20"/>
+        </w:rPr>
+      </w:pPr>
+    </w:p>
+    <w:p>
+      <w:pPr>
+        <w:rPr>
+          <w:rFonts w:ascii="Tahoma" w:hAnsi="Tahoma"/>
+          <w:sz w:val="20"/>
+        </w:rPr>
+      </w:pPr>
     </w:p>
     <w:p>
       <w:pPr>
@@ -2083,122 +1714,6 @@
           </w:p>
         </w:tc>
       </w:tr>
-      <w:tr>
-        <w:trPr>
-          <w:trHeight w:val="283"/>
-          <w:jc w:val="center"/>
-        </w:trPr>
-        <w:tc>
-          <w:tcPr>
-            <w:tcW w:w="7830" w:type="dxa"/>
-          </w:tcPr>
-          <w:p>
-            <w:pPr>
-              <w:numPr>
-                <w:ilvl w:val="0"/>
-                <w:numId w:val="3"/>
-              </w:numPr>
-              <w:rPr>
-                <w:rFonts w:ascii="Tahoma" w:hAnsi="Tahoma"/>
-                <w:sz w:val="20"/>
-              </w:rPr>
-            </w:pPr>
-            <w:r>
-              <w:rPr>
-                <w:rFonts w:ascii="Tahoma" w:hAnsi="Tahoma"/>
-                <w:sz w:val="20"/>
-              </w:rPr>
-              <w:t>Society of Automotive Engineers - Aero Design Team</w:t>
-            </w:r>
-          </w:p>
-        </w:tc>
-        <w:tc>
-          <w:tcPr>
-            <w:tcW w:w="2365" w:type="dxa"/>
-          </w:tcPr>
-          <w:p>
-            <w:pPr>
-              <w:jc w:val="right"/>
-              <w:rPr>
-                <w:rFonts w:ascii="Tahoma" w:hAnsi="Tahoma"/>
-                <w:sz w:val="20"/>
-              </w:rPr>
-            </w:pPr>
-            <w:r>
-              <w:rPr>
-                <w:rFonts w:ascii="Tahoma" w:hAnsi="Tahoma"/>
-                <w:sz w:val="20"/>
-              </w:rPr>
-              <w:t>Fall 2014 - 2015</w:t>
-            </w:r>
-          </w:p>
-        </w:tc>
-      </w:tr>
-      <w:tr>
-        <w:trPr>
-          <w:trHeight w:val="283"/>
-          <w:jc w:val="center"/>
-        </w:trPr>
-        <w:tc>
-          <w:tcPr>
-            <w:tcW w:w="7830" w:type="dxa"/>
-          </w:tcPr>
-          <w:p>
-            <w:pPr>
-              <w:numPr>
-                <w:ilvl w:val="0"/>
-                <w:numId w:val="3"/>
-              </w:numPr>
-              <w:rPr>
-                <w:rFonts w:ascii="Tahoma" w:hAnsi="Tahoma"/>
-                <w:sz w:val="20"/>
-              </w:rPr>
-            </w:pPr>
-            <w:r>
-              <w:rPr>
-                <w:rFonts w:ascii="Tahoma" w:hAnsi="Tahoma"/>
-                <w:sz w:val="20"/>
-              </w:rPr>
-              <w:t>Peer-Assisted Leader</w:t>
-            </w:r>
-            <w:r>
-              <w:rPr>
-                <w:rFonts w:ascii="Tahoma" w:hAnsi="Tahoma"/>
-                <w:sz w:val="20"/>
-              </w:rPr>
-              <w:t xml:space="preserve"> (</w:t>
-            </w:r>
-            <w:r>
-              <w:rPr>
-                <w:rFonts w:ascii="Tahoma" w:hAnsi="Tahoma"/>
-                <w:sz w:val="20"/>
-              </w:rPr>
-              <w:t>Tutoring program for an entire class)</w:t>
-            </w:r>
-          </w:p>
-        </w:tc>
-        <w:tc>
-          <w:tcPr>
-            <w:tcW w:w="2365" w:type="dxa"/>
-          </w:tcPr>
-          <w:p>
-            <w:pPr>
-              <w:jc w:val="right"/>
-              <w:rPr>
-                <w:rFonts w:ascii="Tahoma" w:hAnsi="Tahoma"/>
-                <w:sz w:val="20"/>
-              </w:rPr>
-            </w:pPr>
-            <w:r>
-              <w:rPr>
-                <w:rFonts w:ascii="Tahoma" w:hAnsi="Tahoma"/>
-                <w:sz w:val="20"/>
-              </w:rPr>
-              <w:t>Spring 2014</w:t>
-            </w:r>
-          </w:p>
-        </w:tc>
-      </w:tr>
     </w:tbl>
     <w:p>
       <w:pPr>
@@ -2215,8 +1730,8 @@
       </w:pPr>
     </w:p>
     <w:sectPr>
-      <w:headerReference w:type="even" r:id="rId7"/>
-      <w:headerReference w:type="default" r:id="rId8"/>
+      <w:headerReference w:type="even" r:id="rId8"/>
+      <w:headerReference w:type="default" r:id="rId9"/>
       <w:pgSz w:w="12240" w:h="15840"/>
       <w:pgMar w:top="720" w:right="1080" w:bottom="720" w:left="1080" w:header="720" w:footer="720" w:gutter="0"/>
       <w:cols w:space="720"/>
@@ -2228,7 +1743,7 @@
 </file>
 
 <file path=word/endnotes.xml><?xml version="1.0" encoding="utf-8"?>
-<w:endnotes xmlns:wpc="http://schemas.microsoft.com/office/word/2010/wordprocessingCanvas" xmlns:mc="http://schemas.openxmlformats.org/markup-compatibility/2006" xmlns:o="urn:schemas-microsoft-com:office:office" xmlns:r="http://schemas.openxmlformats.org/officeDocument/2006/relationships" xmlns:m="http://schemas.openxmlformats.org/officeDocument/2006/math" xmlns:v="urn:schemas-microsoft-com:vml" xmlns:wp14="http://schemas.microsoft.com/office/word/2010/wordprocessingDrawing" xmlns:wp="http://schemas.openxmlformats.org/drawingml/2006/wordprocessingDrawing" xmlns:w10="urn:schemas-microsoft-com:office:word" xmlns:w="http://schemas.openxmlformats.org/wordprocessingml/2006/main" xmlns:w14="http://schemas.microsoft.com/office/word/2010/wordml" xmlns:w15="http://schemas.microsoft.com/office/word/2012/wordml" xmlns:wpg="http://schemas.microsoft.com/office/word/2010/wordprocessingGroup" xmlns:wpi="http://schemas.microsoft.com/office/word/2010/wordprocessingInk" xmlns:wne="http://schemas.microsoft.com/office/word/2006/wordml" xmlns:wps="http://schemas.microsoft.com/office/word/2010/wordprocessingShape" mc:Ignorable="w14 w15 wp14">
+<w:endnotes xmlns:wpc="http://schemas.microsoft.com/office/word/2010/wordprocessingCanvas" xmlns:cx="http://schemas.microsoft.com/office/drawing/2014/chartex" xmlns:cx1="http://schemas.microsoft.com/office/drawing/2015/9/8/chartex" xmlns:cx2="http://schemas.microsoft.com/office/drawing/2015/10/21/chartex" xmlns:cx3="http://schemas.microsoft.com/office/drawing/2016/5/9/chartex" xmlns:cx4="http://schemas.microsoft.com/office/drawing/2016/5/10/chartex" xmlns:cx5="http://schemas.microsoft.com/office/drawing/2016/5/11/chartex" xmlns:cx6="http://schemas.microsoft.com/office/drawing/2016/5/12/chartex" xmlns:cx7="http://schemas.microsoft.com/office/drawing/2016/5/13/chartex" xmlns:cx8="http://schemas.microsoft.com/office/drawing/2016/5/14/chartex" xmlns:mc="http://schemas.openxmlformats.org/markup-compatibility/2006" xmlns:aink="http://schemas.microsoft.com/office/drawing/2016/ink" xmlns:am3d="http://schemas.microsoft.com/office/drawing/2017/model3d" xmlns:o="urn:schemas-microsoft-com:office:office" xmlns:r="http://schemas.openxmlformats.org/officeDocument/2006/relationships" xmlns:m="http://schemas.openxmlformats.org/officeDocument/2006/math" xmlns:v="urn:schemas-microsoft-com:vml" xmlns:wp14="http://schemas.microsoft.com/office/word/2010/wordprocessingDrawing" xmlns:wp="http://schemas.openxmlformats.org/drawingml/2006/wordprocessingDrawing" xmlns:w10="urn:schemas-microsoft-com:office:word" xmlns:w="http://schemas.openxmlformats.org/wordprocessingml/2006/main" xmlns:w14="http://schemas.microsoft.com/office/word/2010/wordml" xmlns:w15="http://schemas.microsoft.com/office/word/2012/wordml" xmlns:w16cex="http://schemas.microsoft.com/office/word/2018/wordml/cex" xmlns:w16cid="http://schemas.microsoft.com/office/word/2016/wordml/cid" xmlns:w16="http://schemas.microsoft.com/office/word/2018/wordml" xmlns:w16sdtdh="http://schemas.microsoft.com/office/word/2020/wordml/sdtdatahash" xmlns:w16se="http://schemas.microsoft.com/office/word/2015/wordml/symex" xmlns:wpg="http://schemas.microsoft.com/office/word/2010/wordprocessingGroup" xmlns:wpi="http://schemas.microsoft.com/office/word/2010/wordprocessingInk" xmlns:wne="http://schemas.microsoft.com/office/word/2006/wordml" xmlns:wps="http://schemas.microsoft.com/office/word/2010/wordprocessingShape" mc:Ignorable="w14 w15 w16se w16cid w16 w16cex w16sdtdh wp14">
   <w:endnote w:type="separator" w:id="-1">
     <w:p>
       <w:r>
@@ -2247,7 +1762,7 @@
 </file>
 
 <file path=word/footnotes.xml><?xml version="1.0" encoding="utf-8"?>
-<w:footnotes xmlns:wpc="http://schemas.microsoft.com/office/word/2010/wordprocessingCanvas" xmlns:mc="http://schemas.openxmlformats.org/markup-compatibility/2006" xmlns:o="urn:schemas-microsoft-com:office:office" xmlns:r="http://schemas.openxmlformats.org/officeDocument/2006/relationships" xmlns:m="http://schemas.openxmlformats.org/officeDocument/2006/math" xmlns:v="urn:schemas-microsoft-com:vml" xmlns:wp14="http://schemas.microsoft.com/office/word/2010/wordprocessingDrawing" xmlns:wp="http://schemas.openxmlformats.org/drawingml/2006/wordprocessingDrawing" xmlns:w10="urn:schemas-microsoft-com:office:word" xmlns:w="http://schemas.openxmlformats.org/wordprocessingml/2006/main" xmlns:w14="http://schemas.microsoft.com/office/word/2010/wordml" xmlns:w15="http://schemas.microsoft.com/office/word/2012/wordml" xmlns:wpg="http://schemas.microsoft.com/office/word/2010/wordprocessingGroup" xmlns:wpi="http://schemas.microsoft.com/office/word/2010/wordprocessingInk" xmlns:wne="http://schemas.microsoft.com/office/word/2006/wordml" xmlns:wps="http://schemas.microsoft.com/office/word/2010/wordprocessingShape" mc:Ignorable="w14 w15 wp14">
+<w:footnotes xmlns:wpc="http://schemas.microsoft.com/office/word/2010/wordprocessingCanvas" xmlns:cx="http://schemas.microsoft.com/office/drawing/2014/chartex" xmlns:cx1="http://schemas.microsoft.com/office/drawing/2015/9/8/chartex" xmlns:cx2="http://schemas.microsoft.com/office/drawing/2015/10/21/chartex" xmlns:cx3="http://schemas.microsoft.com/office/drawing/2016/5/9/chartex" xmlns:cx4="http://schemas.microsoft.com/office/drawing/2016/5/10/chartex" xmlns:cx5="http://schemas.microsoft.com/office/drawing/2016/5/11/chartex" xmlns:cx6="http://schemas.microsoft.com/office/drawing/2016/5/12/chartex" xmlns:cx7="http://schemas.microsoft.com/office/drawing/2016/5/13/chartex" xmlns:cx8="http://schemas.microsoft.com/office/drawing/2016/5/14/chartex" xmlns:mc="http://schemas.openxmlformats.org/markup-compatibility/2006" xmlns:aink="http://schemas.microsoft.com/office/drawing/2016/ink" xmlns:am3d="http://schemas.microsoft.com/office/drawing/2017/model3d" xmlns:o="urn:schemas-microsoft-com:office:office" xmlns:r="http://schemas.openxmlformats.org/officeDocument/2006/relationships" xmlns:m="http://schemas.openxmlformats.org/officeDocument/2006/math" xmlns:v="urn:schemas-microsoft-com:vml" xmlns:wp14="http://schemas.microsoft.com/office/word/2010/wordprocessingDrawing" xmlns:wp="http://schemas.openxmlformats.org/drawingml/2006/wordprocessingDrawing" xmlns:w10="urn:schemas-microsoft-com:office:word" xmlns:w="http://schemas.openxmlformats.org/wordprocessingml/2006/main" xmlns:w14="http://schemas.microsoft.com/office/word/2010/wordml" xmlns:w15="http://schemas.microsoft.com/office/word/2012/wordml" xmlns:w16cex="http://schemas.microsoft.com/office/word/2018/wordml/cex" xmlns:w16cid="http://schemas.microsoft.com/office/word/2016/wordml/cid" xmlns:w16="http://schemas.microsoft.com/office/word/2018/wordml" xmlns:w16sdtdh="http://schemas.microsoft.com/office/word/2020/wordml/sdtdatahash" xmlns:w16se="http://schemas.microsoft.com/office/word/2015/wordml/symex" xmlns:wpg="http://schemas.microsoft.com/office/word/2010/wordprocessingGroup" xmlns:wpi="http://schemas.microsoft.com/office/word/2010/wordprocessingInk" xmlns:wne="http://schemas.microsoft.com/office/word/2006/wordml" xmlns:wps="http://schemas.microsoft.com/office/word/2010/wordprocessingShape" mc:Ignorable="w14 w15 w16se w16cid w16 w16cex w16sdtdh wp14">
   <w:footnote w:type="separator" w:id="-1">
     <w:p>
       <w:r>
@@ -2266,7 +1781,7 @@
 </file>
 
 <file path=word/header1.xml><?xml version="1.0" encoding="utf-8"?>
-<w:hdr xmlns:wpc="http://schemas.microsoft.com/office/word/2010/wordprocessingCanvas" xmlns:mc="http://schemas.openxmlformats.org/markup-compatibility/2006" xmlns:o="urn:schemas-microsoft-com:office:office" xmlns:r="http://schemas.openxmlformats.org/officeDocument/2006/relationships" xmlns:m="http://schemas.openxmlformats.org/officeDocument/2006/math" xmlns:v="urn:schemas-microsoft-com:vml" xmlns:wp14="http://schemas.microsoft.com/office/word/2010/wordprocessingDrawing" xmlns:wp="http://schemas.openxmlformats.org/drawingml/2006/wordprocessingDrawing" xmlns:w10="urn:schemas-microsoft-com:office:word" xmlns:w="http://schemas.openxmlformats.org/wordprocessingml/2006/main" xmlns:w14="http://schemas.microsoft.com/office/word/2010/wordml" xmlns:w15="http://schemas.microsoft.com/office/word/2012/wordml" xmlns:wpg="http://schemas.microsoft.com/office/word/2010/wordprocessingGroup" xmlns:wpi="http://schemas.microsoft.com/office/word/2010/wordprocessingInk" xmlns:wne="http://schemas.microsoft.com/office/word/2006/wordml" xmlns:wps="http://schemas.microsoft.com/office/word/2010/wordprocessingShape" mc:Ignorable="w14 w15 wp14">
+<w:hdr xmlns:wpc="http://schemas.microsoft.com/office/word/2010/wordprocessingCanvas" xmlns:cx="http://schemas.microsoft.com/office/drawing/2014/chartex" xmlns:cx1="http://schemas.microsoft.com/office/drawing/2015/9/8/chartex" xmlns:cx2="http://schemas.microsoft.com/office/drawing/2015/10/21/chartex" xmlns:cx3="http://schemas.microsoft.com/office/drawing/2016/5/9/chartex" xmlns:cx4="http://schemas.microsoft.com/office/drawing/2016/5/10/chartex" xmlns:cx5="http://schemas.microsoft.com/office/drawing/2016/5/11/chartex" xmlns:cx6="http://schemas.microsoft.com/office/drawing/2016/5/12/chartex" xmlns:cx7="http://schemas.microsoft.com/office/drawing/2016/5/13/chartex" xmlns:cx8="http://schemas.microsoft.com/office/drawing/2016/5/14/chartex" xmlns:mc="http://schemas.openxmlformats.org/markup-compatibility/2006" xmlns:aink="http://schemas.microsoft.com/office/drawing/2016/ink" xmlns:am3d="http://schemas.microsoft.com/office/drawing/2017/model3d" xmlns:o="urn:schemas-microsoft-com:office:office" xmlns:r="http://schemas.openxmlformats.org/officeDocument/2006/relationships" xmlns:m="http://schemas.openxmlformats.org/officeDocument/2006/math" xmlns:v="urn:schemas-microsoft-com:vml" xmlns:wp14="http://schemas.microsoft.com/office/word/2010/wordprocessingDrawing" xmlns:wp="http://schemas.openxmlformats.org/drawingml/2006/wordprocessingDrawing" xmlns:w10="urn:schemas-microsoft-com:office:word" xmlns:w="http://schemas.openxmlformats.org/wordprocessingml/2006/main" xmlns:w14="http://schemas.microsoft.com/office/word/2010/wordml" xmlns:w15="http://schemas.microsoft.com/office/word/2012/wordml" xmlns:w16cex="http://schemas.microsoft.com/office/word/2018/wordml/cex" xmlns:w16cid="http://schemas.microsoft.com/office/word/2016/wordml/cid" xmlns:w16="http://schemas.microsoft.com/office/word/2018/wordml" xmlns:w16sdtdh="http://schemas.microsoft.com/office/word/2020/wordml/sdtdatahash" xmlns:w16se="http://schemas.microsoft.com/office/word/2015/wordml/symex" xmlns:wpg="http://schemas.microsoft.com/office/word/2010/wordprocessingGroup" xmlns:wpi="http://schemas.microsoft.com/office/word/2010/wordprocessingInk" xmlns:wne="http://schemas.microsoft.com/office/word/2006/wordml" xmlns:wps="http://schemas.microsoft.com/office/word/2010/wordprocessingShape" mc:Ignorable="w14 w15 w16se w16cid w16 w16cex w16sdtdh wp14">
   <w:p>
     <w:r>
       <w:t xml:space="preserve"> </w:t>
@@ -2276,13 +1791,13 @@
 </file>
 
 <file path=word/header2.xml><?xml version="1.0" encoding="utf-8"?>
-<w:hdr xmlns:wpc="http://schemas.microsoft.com/office/word/2010/wordprocessingCanvas" xmlns:mc="http://schemas.openxmlformats.org/markup-compatibility/2006" xmlns:o="urn:schemas-microsoft-com:office:office" xmlns:r="http://schemas.openxmlformats.org/officeDocument/2006/relationships" xmlns:m="http://schemas.openxmlformats.org/officeDocument/2006/math" xmlns:v="urn:schemas-microsoft-com:vml" xmlns:wp14="http://schemas.microsoft.com/office/word/2010/wordprocessingDrawing" xmlns:wp="http://schemas.openxmlformats.org/drawingml/2006/wordprocessingDrawing" xmlns:w10="urn:schemas-microsoft-com:office:word" xmlns:w="http://schemas.openxmlformats.org/wordprocessingml/2006/main" xmlns:w14="http://schemas.microsoft.com/office/word/2010/wordml" xmlns:w15="http://schemas.microsoft.com/office/word/2012/wordml" xmlns:wpg="http://schemas.microsoft.com/office/word/2010/wordprocessingGroup" xmlns:wpi="http://schemas.microsoft.com/office/word/2010/wordprocessingInk" xmlns:wne="http://schemas.microsoft.com/office/word/2006/wordml" xmlns:wps="http://schemas.microsoft.com/office/word/2010/wordprocessingShape" mc:Ignorable="w14 w15 wp14">
+<w:hdr xmlns:wpc="http://schemas.microsoft.com/office/word/2010/wordprocessingCanvas" xmlns:cx="http://schemas.microsoft.com/office/drawing/2014/chartex" xmlns:cx1="http://schemas.microsoft.com/office/drawing/2015/9/8/chartex" xmlns:cx2="http://schemas.microsoft.com/office/drawing/2015/10/21/chartex" xmlns:cx3="http://schemas.microsoft.com/office/drawing/2016/5/9/chartex" xmlns:cx4="http://schemas.microsoft.com/office/drawing/2016/5/10/chartex" xmlns:cx5="http://schemas.microsoft.com/office/drawing/2016/5/11/chartex" xmlns:cx6="http://schemas.microsoft.com/office/drawing/2016/5/12/chartex" xmlns:cx7="http://schemas.microsoft.com/office/drawing/2016/5/13/chartex" xmlns:cx8="http://schemas.microsoft.com/office/drawing/2016/5/14/chartex" xmlns:mc="http://schemas.openxmlformats.org/markup-compatibility/2006" xmlns:aink="http://schemas.microsoft.com/office/drawing/2016/ink" xmlns:am3d="http://schemas.microsoft.com/office/drawing/2017/model3d" xmlns:o="urn:schemas-microsoft-com:office:office" xmlns:r="http://schemas.openxmlformats.org/officeDocument/2006/relationships" xmlns:m="http://schemas.openxmlformats.org/officeDocument/2006/math" xmlns:v="urn:schemas-microsoft-com:vml" xmlns:wp14="http://schemas.microsoft.com/office/word/2010/wordprocessingDrawing" xmlns:wp="http://schemas.openxmlformats.org/drawingml/2006/wordprocessingDrawing" xmlns:w10="urn:schemas-microsoft-com:office:word" xmlns:w="http://schemas.openxmlformats.org/wordprocessingml/2006/main" xmlns:w14="http://schemas.microsoft.com/office/word/2010/wordml" xmlns:w15="http://schemas.microsoft.com/office/word/2012/wordml" xmlns:w16cex="http://schemas.microsoft.com/office/word/2018/wordml/cex" xmlns:w16cid="http://schemas.microsoft.com/office/word/2016/wordml/cid" xmlns:w16="http://schemas.microsoft.com/office/word/2018/wordml" xmlns:w16sdtdh="http://schemas.microsoft.com/office/word/2020/wordml/sdtdatahash" xmlns:w16se="http://schemas.microsoft.com/office/word/2015/wordml/symex" xmlns:wpg="http://schemas.microsoft.com/office/word/2010/wordprocessingGroup" xmlns:wpi="http://schemas.microsoft.com/office/word/2010/wordprocessingInk" xmlns:wne="http://schemas.microsoft.com/office/word/2006/wordml" xmlns:wps="http://schemas.microsoft.com/office/word/2010/wordprocessingShape" mc:Ignorable="w14 w15 w16se w16cid w16 w16cex w16sdtdh wp14">
   <w:p/>
 </w:hdr>
 </file>
 
 <file path=word/numbering.xml><?xml version="1.0" encoding="utf-8"?>
-<w:numbering xmlns:wpc="http://schemas.microsoft.com/office/word/2010/wordprocessingCanvas" xmlns:mc="http://schemas.openxmlformats.org/markup-compatibility/2006" xmlns:o="urn:schemas-microsoft-com:office:office" xmlns:r="http://schemas.openxmlformats.org/officeDocument/2006/relationships" xmlns:m="http://schemas.openxmlformats.org/officeDocument/2006/math" xmlns:v="urn:schemas-microsoft-com:vml" xmlns:wp14="http://schemas.microsoft.com/office/word/2010/wordprocessingDrawing" xmlns:wp="http://schemas.openxmlformats.org/drawingml/2006/wordprocessingDrawing" xmlns:w10="urn:schemas-microsoft-com:office:word" xmlns:w="http://schemas.openxmlformats.org/wordprocessingml/2006/main" xmlns:w14="http://schemas.microsoft.com/office/word/2010/wordml" xmlns:w15="http://schemas.microsoft.com/office/word/2012/wordml" xmlns:wpg="http://schemas.microsoft.com/office/word/2010/wordprocessingGroup" xmlns:wpi="http://schemas.microsoft.com/office/word/2010/wordprocessingInk" xmlns:wne="http://schemas.microsoft.com/office/word/2006/wordml" xmlns:wps="http://schemas.microsoft.com/office/word/2010/wordprocessingShape" mc:Ignorable="w14 w15 wp14">
+<w:numbering xmlns:wpc="http://schemas.microsoft.com/office/word/2010/wordprocessingCanvas" xmlns:cx="http://schemas.microsoft.com/office/drawing/2014/chartex" xmlns:cx1="http://schemas.microsoft.com/office/drawing/2015/9/8/chartex" xmlns:cx2="http://schemas.microsoft.com/office/drawing/2015/10/21/chartex" xmlns:cx3="http://schemas.microsoft.com/office/drawing/2016/5/9/chartex" xmlns:cx4="http://schemas.microsoft.com/office/drawing/2016/5/10/chartex" xmlns:cx5="http://schemas.microsoft.com/office/drawing/2016/5/11/chartex" xmlns:cx6="http://schemas.microsoft.com/office/drawing/2016/5/12/chartex" xmlns:cx7="http://schemas.microsoft.com/office/drawing/2016/5/13/chartex" xmlns:cx8="http://schemas.microsoft.com/office/drawing/2016/5/14/chartex" xmlns:mc="http://schemas.openxmlformats.org/markup-compatibility/2006" xmlns:aink="http://schemas.microsoft.com/office/drawing/2016/ink" xmlns:am3d="http://schemas.microsoft.com/office/drawing/2017/model3d" xmlns:o="urn:schemas-microsoft-com:office:office" xmlns:r="http://schemas.openxmlformats.org/officeDocument/2006/relationships" xmlns:m="http://schemas.openxmlformats.org/officeDocument/2006/math" xmlns:v="urn:schemas-microsoft-com:vml" xmlns:wp14="http://schemas.microsoft.com/office/word/2010/wordprocessingDrawing" xmlns:wp="http://schemas.openxmlformats.org/drawingml/2006/wordprocessingDrawing" xmlns:w10="urn:schemas-microsoft-com:office:word" xmlns:w="http://schemas.openxmlformats.org/wordprocessingml/2006/main" xmlns:w14="http://schemas.microsoft.com/office/word/2010/wordml" xmlns:w15="http://schemas.microsoft.com/office/word/2012/wordml" xmlns:w16cex="http://schemas.microsoft.com/office/word/2018/wordml/cex" xmlns:w16cid="http://schemas.microsoft.com/office/word/2016/wordml/cid" xmlns:w16="http://schemas.microsoft.com/office/word/2018/wordml" xmlns:w16sdtdh="http://schemas.microsoft.com/office/word/2020/wordml/sdtdatahash" xmlns:w16se="http://schemas.microsoft.com/office/word/2015/wordml/symex" xmlns:wpg="http://schemas.microsoft.com/office/word/2010/wordprocessingGroup" xmlns:wpi="http://schemas.microsoft.com/office/word/2010/wordprocessingInk" xmlns:wne="http://schemas.microsoft.com/office/word/2006/wordml" xmlns:wps="http://schemas.microsoft.com/office/word/2010/wordprocessingShape" mc:Ignorable="w14 w15 w16se w16cid w16 w16cex w16sdtdh wp14">
   <w:abstractNum w:abstractNumId="0" w15:restartNumberingAfterBreak="0">
     <w:nsid w:val="00000001"/>
     <w:multiLevelType w:val="multilevel"/>
@@ -2397,6 +1912,343 @@
     </w:lvl>
   </w:abstractNum>
   <w:abstractNum w:abstractNumId="1" w15:restartNumberingAfterBreak="0">
+    <w:nsid w:val="081F3FB4"/>
+    <w:multiLevelType w:val="hybridMultilevel"/>
+    <w:tmpl w:val="425E7DDA"/>
+    <w:lvl w:ilvl="0" w:tplc="5B9850F0">
+      <w:numFmt w:val="bullet"/>
+      <w:lvlText w:val="-"/>
+      <w:lvlJc w:val="left"/>
+      <w:pPr>
+        <w:ind w:left="720" w:hanging="360"/>
+      </w:pPr>
+      <w:rPr>
+        <w:rFonts w:ascii="Tahoma" w:eastAsiaTheme="minorEastAsia" w:hAnsi="Tahoma" w:cs="Tahoma" w:hint="default"/>
+      </w:rPr>
+    </w:lvl>
+    <w:lvl w:ilvl="1" w:tplc="04090003" w:tentative="1">
+      <w:start w:val="1"/>
+      <w:numFmt w:val="bullet"/>
+      <w:lvlText w:val="o"/>
+      <w:lvlJc w:val="left"/>
+      <w:pPr>
+        <w:ind w:left="1440" w:hanging="360"/>
+      </w:pPr>
+      <w:rPr>
+        <w:rFonts w:ascii="Courier New" w:hAnsi="Courier New" w:cs="Courier New" w:hint="default"/>
+      </w:rPr>
+    </w:lvl>
+    <w:lvl w:ilvl="2" w:tplc="04090005" w:tentative="1">
+      <w:start w:val="1"/>
+      <w:numFmt w:val="bullet"/>
+      <w:lvlText w:val=""/>
+      <w:lvlJc w:val="left"/>
+      <w:pPr>
+        <w:ind w:left="2160" w:hanging="360"/>
+      </w:pPr>
+      <w:rPr>
+        <w:rFonts w:ascii="Wingdings" w:hAnsi="Wingdings" w:hint="default"/>
+      </w:rPr>
+    </w:lvl>
+    <w:lvl w:ilvl="3" w:tplc="04090001" w:tentative="1">
+      <w:start w:val="1"/>
+      <w:numFmt w:val="bullet"/>
+      <w:lvlText w:val=""/>
+      <w:lvlJc w:val="left"/>
+      <w:pPr>
+        <w:ind w:left="2880" w:hanging="360"/>
+      </w:pPr>
+      <w:rPr>
+        <w:rFonts w:ascii="Symbol" w:hAnsi="Symbol" w:hint="default"/>
+      </w:rPr>
+    </w:lvl>
+    <w:lvl w:ilvl="4" w:tplc="04090003" w:tentative="1">
+      <w:start w:val="1"/>
+      <w:numFmt w:val="bullet"/>
+      <w:lvlText w:val="o"/>
+      <w:lvlJc w:val="left"/>
+      <w:pPr>
+        <w:ind w:left="3600" w:hanging="360"/>
+      </w:pPr>
+      <w:rPr>
+        <w:rFonts w:ascii="Courier New" w:hAnsi="Courier New" w:cs="Courier New" w:hint="default"/>
+      </w:rPr>
+    </w:lvl>
+    <w:lvl w:ilvl="5" w:tplc="04090005" w:tentative="1">
+      <w:start w:val="1"/>
+      <w:numFmt w:val="bullet"/>
+      <w:lvlText w:val=""/>
+      <w:lvlJc w:val="left"/>
+      <w:pPr>
+        <w:ind w:left="4320" w:hanging="360"/>
+      </w:pPr>
+      <w:rPr>
+        <w:rFonts w:ascii="Wingdings" w:hAnsi="Wingdings" w:hint="default"/>
+      </w:rPr>
+    </w:lvl>
+    <w:lvl w:ilvl="6" w:tplc="04090001" w:tentative="1">
+      <w:start w:val="1"/>
+      <w:numFmt w:val="bullet"/>
+      <w:lvlText w:val=""/>
+      <w:lvlJc w:val="left"/>
+      <w:pPr>
+        <w:ind w:left="5040" w:hanging="360"/>
+      </w:pPr>
+      <w:rPr>
+        <w:rFonts w:ascii="Symbol" w:hAnsi="Symbol" w:hint="default"/>
+      </w:rPr>
+    </w:lvl>
+    <w:lvl w:ilvl="7" w:tplc="04090003" w:tentative="1">
+      <w:start w:val="1"/>
+      <w:numFmt w:val="bullet"/>
+      <w:lvlText w:val="o"/>
+      <w:lvlJc w:val="left"/>
+      <w:pPr>
+        <w:ind w:left="5760" w:hanging="360"/>
+      </w:pPr>
+      <w:rPr>
+        <w:rFonts w:ascii="Courier New" w:hAnsi="Courier New" w:cs="Courier New" w:hint="default"/>
+      </w:rPr>
+    </w:lvl>
+    <w:lvl w:ilvl="8" w:tplc="04090005" w:tentative="1">
+      <w:start w:val="1"/>
+      <w:numFmt w:val="bullet"/>
+      <w:lvlText w:val=""/>
+      <w:lvlJc w:val="left"/>
+      <w:pPr>
+        <w:ind w:left="6480" w:hanging="360"/>
+      </w:pPr>
+      <w:rPr>
+        <w:rFonts w:ascii="Wingdings" w:hAnsi="Wingdings" w:hint="default"/>
+      </w:rPr>
+    </w:lvl>
+  </w:abstractNum>
+  <w:abstractNum w:abstractNumId="2" w15:restartNumberingAfterBreak="0">
+    <w:nsid w:val="1BD43BDE"/>
+    <w:multiLevelType w:val="hybridMultilevel"/>
+    <w:tmpl w:val="679C446E"/>
+    <w:lvl w:ilvl="0" w:tplc="5B9850F0">
+      <w:numFmt w:val="bullet"/>
+      <w:lvlText w:val="-"/>
+      <w:lvlJc w:val="left"/>
+      <w:pPr>
+        <w:ind w:left="720" w:hanging="360"/>
+      </w:pPr>
+      <w:rPr>
+        <w:rFonts w:ascii="Tahoma" w:eastAsiaTheme="minorEastAsia" w:hAnsi="Tahoma" w:cs="Tahoma" w:hint="default"/>
+      </w:rPr>
+    </w:lvl>
+    <w:lvl w:ilvl="1" w:tplc="04090003" w:tentative="1">
+      <w:start w:val="1"/>
+      <w:numFmt w:val="bullet"/>
+      <w:lvlText w:val="o"/>
+      <w:lvlJc w:val="left"/>
+      <w:pPr>
+        <w:ind w:left="1440" w:hanging="360"/>
+      </w:pPr>
+      <w:rPr>
+        <w:rFonts w:ascii="Courier New" w:hAnsi="Courier New" w:cs="Courier New" w:hint="default"/>
+      </w:rPr>
+    </w:lvl>
+    <w:lvl w:ilvl="2" w:tplc="04090005" w:tentative="1">
+      <w:start w:val="1"/>
+      <w:numFmt w:val="bullet"/>
+      <w:lvlText w:val=""/>
+      <w:lvlJc w:val="left"/>
+      <w:pPr>
+        <w:ind w:left="2160" w:hanging="360"/>
+      </w:pPr>
+      <w:rPr>
+        <w:rFonts w:ascii="Wingdings" w:hAnsi="Wingdings" w:hint="default"/>
+      </w:rPr>
+    </w:lvl>
+    <w:lvl w:ilvl="3" w:tplc="04090001" w:tentative="1">
+      <w:start w:val="1"/>
+      <w:numFmt w:val="bullet"/>
+      <w:lvlText w:val=""/>
+      <w:lvlJc w:val="left"/>
+      <w:pPr>
+        <w:ind w:left="2880" w:hanging="360"/>
+      </w:pPr>
+      <w:rPr>
+        <w:rFonts w:ascii="Symbol" w:hAnsi="Symbol" w:hint="default"/>
+      </w:rPr>
+    </w:lvl>
+    <w:lvl w:ilvl="4" w:tplc="04090003" w:tentative="1">
+      <w:start w:val="1"/>
+      <w:numFmt w:val="bullet"/>
+      <w:lvlText w:val="o"/>
+      <w:lvlJc w:val="left"/>
+      <w:pPr>
+        <w:ind w:left="3600" w:hanging="360"/>
+      </w:pPr>
+      <w:rPr>
+        <w:rFonts w:ascii="Courier New" w:hAnsi="Courier New" w:cs="Courier New" w:hint="default"/>
+      </w:rPr>
+    </w:lvl>
+    <w:lvl w:ilvl="5" w:tplc="04090005" w:tentative="1">
+      <w:start w:val="1"/>
+      <w:numFmt w:val="bullet"/>
+      <w:lvlText w:val=""/>
+      <w:lvlJc w:val="left"/>
+      <w:pPr>
+        <w:ind w:left="4320" w:hanging="360"/>
+      </w:pPr>
+      <w:rPr>
+        <w:rFonts w:ascii="Wingdings" w:hAnsi="Wingdings" w:hint="default"/>
+      </w:rPr>
+    </w:lvl>
+    <w:lvl w:ilvl="6" w:tplc="04090001" w:tentative="1">
+      <w:start w:val="1"/>
+      <w:numFmt w:val="bullet"/>
+      <w:lvlText w:val=""/>
+      <w:lvlJc w:val="left"/>
+      <w:pPr>
+        <w:ind w:left="5040" w:hanging="360"/>
+      </w:pPr>
+      <w:rPr>
+        <w:rFonts w:ascii="Symbol" w:hAnsi="Symbol" w:hint="default"/>
+      </w:rPr>
+    </w:lvl>
+    <w:lvl w:ilvl="7" w:tplc="04090003" w:tentative="1">
+      <w:start w:val="1"/>
+      <w:numFmt w:val="bullet"/>
+      <w:lvlText w:val="o"/>
+      <w:lvlJc w:val="left"/>
+      <w:pPr>
+        <w:ind w:left="5760" w:hanging="360"/>
+      </w:pPr>
+      <w:rPr>
+        <w:rFonts w:ascii="Courier New" w:hAnsi="Courier New" w:cs="Courier New" w:hint="default"/>
+      </w:rPr>
+    </w:lvl>
+    <w:lvl w:ilvl="8" w:tplc="04090005" w:tentative="1">
+      <w:start w:val="1"/>
+      <w:numFmt w:val="bullet"/>
+      <w:lvlText w:val=""/>
+      <w:lvlJc w:val="left"/>
+      <w:pPr>
+        <w:ind w:left="6480" w:hanging="360"/>
+      </w:pPr>
+      <w:rPr>
+        <w:rFonts w:ascii="Wingdings" w:hAnsi="Wingdings" w:hint="default"/>
+      </w:rPr>
+    </w:lvl>
+  </w:abstractNum>
+  <w:abstractNum w:abstractNumId="3" w15:restartNumberingAfterBreak="0">
+    <w:nsid w:val="21EA39B0"/>
+    <w:multiLevelType w:val="hybridMultilevel"/>
+    <w:tmpl w:val="AACCC32E"/>
+    <w:lvl w:ilvl="0" w:tplc="04090001">
+      <w:start w:val="1"/>
+      <w:numFmt w:val="bullet"/>
+      <w:lvlText w:val=""/>
+      <w:lvlJc w:val="left"/>
+      <w:pPr>
+        <w:ind w:left="720" w:hanging="360"/>
+      </w:pPr>
+      <w:rPr>
+        <w:rFonts w:ascii="Symbol" w:hAnsi="Symbol" w:hint="default"/>
+      </w:rPr>
+    </w:lvl>
+    <w:lvl w:ilvl="1" w:tplc="04090003" w:tentative="1">
+      <w:start w:val="1"/>
+      <w:numFmt w:val="bullet"/>
+      <w:lvlText w:val="o"/>
+      <w:lvlJc w:val="left"/>
+      <w:pPr>
+        <w:ind w:left="1440" w:hanging="360"/>
+      </w:pPr>
+      <w:rPr>
+        <w:rFonts w:ascii="Courier New" w:hAnsi="Courier New" w:cs="Courier New" w:hint="default"/>
+      </w:rPr>
+    </w:lvl>
+    <w:lvl w:ilvl="2" w:tplc="04090005" w:tentative="1">
+      <w:start w:val="1"/>
+      <w:numFmt w:val="bullet"/>
+      <w:lvlText w:val=""/>
+      <w:lvlJc w:val="left"/>
+      <w:pPr>
+        <w:ind w:left="2160" w:hanging="360"/>
+      </w:pPr>
+      <w:rPr>
+        <w:rFonts w:ascii="Wingdings" w:hAnsi="Wingdings" w:hint="default"/>
+      </w:rPr>
+    </w:lvl>
+    <w:lvl w:ilvl="3" w:tplc="04090001" w:tentative="1">
+      <w:start w:val="1"/>
+      <w:numFmt w:val="bullet"/>
+      <w:lvlText w:val=""/>
+      <w:lvlJc w:val="left"/>
+      <w:pPr>
+        <w:ind w:left="2880" w:hanging="360"/>
+      </w:pPr>
+      <w:rPr>
+        <w:rFonts w:ascii="Symbol" w:hAnsi="Symbol" w:hint="default"/>
+      </w:rPr>
+    </w:lvl>
+    <w:lvl w:ilvl="4" w:tplc="04090003" w:tentative="1">
+      <w:start w:val="1"/>
+      <w:numFmt w:val="bullet"/>
+      <w:lvlText w:val="o"/>
+      <w:lvlJc w:val="left"/>
+      <w:pPr>
+        <w:ind w:left="3600" w:hanging="360"/>
+      </w:pPr>
+      <w:rPr>
+        <w:rFonts w:ascii="Courier New" w:hAnsi="Courier New" w:cs="Courier New" w:hint="default"/>
+      </w:rPr>
+    </w:lvl>
+    <w:lvl w:ilvl="5" w:tplc="04090005" w:tentative="1">
+      <w:start w:val="1"/>
+      <w:numFmt w:val="bullet"/>
+      <w:lvlText w:val=""/>
+      <w:lvlJc w:val="left"/>
+      <w:pPr>
+        <w:ind w:left="4320" w:hanging="360"/>
+      </w:pPr>
+      <w:rPr>
+        <w:rFonts w:ascii="Wingdings" w:hAnsi="Wingdings" w:hint="default"/>
+      </w:rPr>
+    </w:lvl>
+    <w:lvl w:ilvl="6" w:tplc="04090001" w:tentative="1">
+      <w:start w:val="1"/>
+      <w:numFmt w:val="bullet"/>
+      <w:lvlText w:val=""/>
+      <w:lvlJc w:val="left"/>
+      <w:pPr>
+        <w:ind w:left="5040" w:hanging="360"/>
+      </w:pPr>
+      <w:rPr>
+        <w:rFonts w:ascii="Symbol" w:hAnsi="Symbol" w:hint="default"/>
+      </w:rPr>
+    </w:lvl>
+    <w:lvl w:ilvl="7" w:tplc="04090003" w:tentative="1">
+      <w:start w:val="1"/>
+      <w:numFmt w:val="bullet"/>
+      <w:lvlText w:val="o"/>
+      <w:lvlJc w:val="left"/>
+      <w:pPr>
+        <w:ind w:left="5760" w:hanging="360"/>
+      </w:pPr>
+      <w:rPr>
+        <w:rFonts w:ascii="Courier New" w:hAnsi="Courier New" w:cs="Courier New" w:hint="default"/>
+      </w:rPr>
+    </w:lvl>
+    <w:lvl w:ilvl="8" w:tplc="04090005" w:tentative="1">
+      <w:start w:val="1"/>
+      <w:numFmt w:val="bullet"/>
+      <w:lvlText w:val=""/>
+      <w:lvlJc w:val="left"/>
+      <w:pPr>
+        <w:ind w:left="6480" w:hanging="360"/>
+      </w:pPr>
+      <w:rPr>
+        <w:rFonts w:ascii="Wingdings" w:hAnsi="Wingdings" w:hint="default"/>
+      </w:rPr>
+    </w:lvl>
+  </w:abstractNum>
+  <w:abstractNum w:abstractNumId="4" w15:restartNumberingAfterBreak="0">
     <w:nsid w:val="318A4012"/>
     <w:multiLevelType w:val="hybridMultilevel"/>
     <w:tmpl w:val="47423398"/>
@@ -2509,7 +2361,7 @@
       </w:rPr>
     </w:lvl>
   </w:abstractNum>
-  <w:abstractNum w:abstractNumId="2" w15:restartNumberingAfterBreak="0">
+  <w:abstractNum w:abstractNumId="5" w15:restartNumberingAfterBreak="0">
     <w:nsid w:val="31A95C72"/>
     <w:multiLevelType w:val="hybridMultilevel"/>
     <w:tmpl w:val="B28C2B04"/>
@@ -2622,7 +2474,7 @@
       </w:rPr>
     </w:lvl>
   </w:abstractNum>
-  <w:abstractNum w:abstractNumId="3" w15:restartNumberingAfterBreak="0">
+  <w:abstractNum w:abstractNumId="6" w15:restartNumberingAfterBreak="0">
     <w:nsid w:val="32BC253F"/>
     <w:multiLevelType w:val="hybridMultilevel"/>
     <w:tmpl w:val="444EB66A"/>
@@ -2735,7 +2587,119 @@
       </w:rPr>
     </w:lvl>
   </w:abstractNum>
-  <w:abstractNum w:abstractNumId="4" w15:restartNumberingAfterBreak="0">
+  <w:abstractNum w:abstractNumId="7" w15:restartNumberingAfterBreak="0">
+    <w:nsid w:val="4FAC4BF3"/>
+    <w:multiLevelType w:val="hybridMultilevel"/>
+    <w:tmpl w:val="D3E8E31A"/>
+    <w:lvl w:ilvl="0" w:tplc="5B9850F0">
+      <w:numFmt w:val="bullet"/>
+      <w:lvlText w:val="-"/>
+      <w:lvlJc w:val="left"/>
+      <w:pPr>
+        <w:ind w:left="720" w:hanging="360"/>
+      </w:pPr>
+      <w:rPr>
+        <w:rFonts w:ascii="Tahoma" w:eastAsiaTheme="minorEastAsia" w:hAnsi="Tahoma" w:cs="Tahoma" w:hint="default"/>
+      </w:rPr>
+    </w:lvl>
+    <w:lvl w:ilvl="1" w:tplc="04090003" w:tentative="1">
+      <w:start w:val="1"/>
+      <w:numFmt w:val="bullet"/>
+      <w:lvlText w:val="o"/>
+      <w:lvlJc w:val="left"/>
+      <w:pPr>
+        <w:ind w:left="1440" w:hanging="360"/>
+      </w:pPr>
+      <w:rPr>
+        <w:rFonts w:ascii="Courier New" w:hAnsi="Courier New" w:cs="Courier New" w:hint="default"/>
+      </w:rPr>
+    </w:lvl>
+    <w:lvl w:ilvl="2" w:tplc="04090005" w:tentative="1">
+      <w:start w:val="1"/>
+      <w:numFmt w:val="bullet"/>
+      <w:lvlText w:val=""/>
+      <w:lvlJc w:val="left"/>
+      <w:pPr>
+        <w:ind w:left="2160" w:hanging="360"/>
+      </w:pPr>
+      <w:rPr>
+        <w:rFonts w:ascii="Wingdings" w:hAnsi="Wingdings" w:hint="default"/>
+      </w:rPr>
+    </w:lvl>
+    <w:lvl w:ilvl="3" w:tplc="04090001" w:tentative="1">
+      <w:start w:val="1"/>
+      <w:numFmt w:val="bullet"/>
+      <w:lvlText w:val=""/>
+      <w:lvlJc w:val="left"/>
+      <w:pPr>
+        <w:ind w:left="2880" w:hanging="360"/>
+      </w:pPr>
+      <w:rPr>
+        <w:rFonts w:ascii="Symbol" w:hAnsi="Symbol" w:hint="default"/>
+      </w:rPr>
+    </w:lvl>
+    <w:lvl w:ilvl="4" w:tplc="04090003" w:tentative="1">
+      <w:start w:val="1"/>
+      <w:numFmt w:val="bullet"/>
+      <w:lvlText w:val="o"/>
+      <w:lvlJc w:val="left"/>
+      <w:pPr>
+        <w:ind w:left="3600" w:hanging="360"/>
+      </w:pPr>
+      <w:rPr>
+        <w:rFonts w:ascii="Courier New" w:hAnsi="Courier New" w:cs="Courier New" w:hint="default"/>
+      </w:rPr>
+    </w:lvl>
+    <w:lvl w:ilvl="5" w:tplc="04090005" w:tentative="1">
+      <w:start w:val="1"/>
+      <w:numFmt w:val="bullet"/>
+      <w:lvlText w:val=""/>
+      <w:lvlJc w:val="left"/>
+      <w:pPr>
+        <w:ind w:left="4320" w:hanging="360"/>
+      </w:pPr>
+      <w:rPr>
+        <w:rFonts w:ascii="Wingdings" w:hAnsi="Wingdings" w:hint="default"/>
+      </w:rPr>
+    </w:lvl>
+    <w:lvl w:ilvl="6" w:tplc="04090001" w:tentative="1">
+      <w:start w:val="1"/>
+      <w:numFmt w:val="bullet"/>
+      <w:lvlText w:val=""/>
+      <w:lvlJc w:val="left"/>
+      <w:pPr>
+        <w:ind w:left="5040" w:hanging="360"/>
+      </w:pPr>
+      <w:rPr>
+        <w:rFonts w:ascii="Symbol" w:hAnsi="Symbol" w:hint="default"/>
+      </w:rPr>
+    </w:lvl>
+    <w:lvl w:ilvl="7" w:tplc="04090003" w:tentative="1">
+      <w:start w:val="1"/>
+      <w:numFmt w:val="bullet"/>
+      <w:lvlText w:val="o"/>
+      <w:lvlJc w:val="left"/>
+      <w:pPr>
+        <w:ind w:left="5760" w:hanging="360"/>
+      </w:pPr>
+      <w:rPr>
+        <w:rFonts w:ascii="Courier New" w:hAnsi="Courier New" w:cs="Courier New" w:hint="default"/>
+      </w:rPr>
+    </w:lvl>
+    <w:lvl w:ilvl="8" w:tplc="04090005" w:tentative="1">
+      <w:start w:val="1"/>
+      <w:numFmt w:val="bullet"/>
+      <w:lvlText w:val=""/>
+      <w:lvlJc w:val="left"/>
+      <w:pPr>
+        <w:ind w:left="6480" w:hanging="360"/>
+      </w:pPr>
+      <w:rPr>
+        <w:rFonts w:ascii="Wingdings" w:hAnsi="Wingdings" w:hint="default"/>
+      </w:rPr>
+    </w:lvl>
+  </w:abstractNum>
+  <w:abstractNum w:abstractNumId="8" w15:restartNumberingAfterBreak="0">
     <w:nsid w:val="5E6F03C2"/>
     <w:multiLevelType w:val="hybridMultilevel"/>
     <w:tmpl w:val="B5FE76F6"/>
@@ -2853,22 +2817,34 @@
     <w:abstractNumId w:val="0"/>
   </w:num>
   <w:num w:numId="2">
+    <w:abstractNumId w:val="5"/>
+  </w:num>
+  <w:num w:numId="3">
+    <w:abstractNumId w:val="8"/>
+  </w:num>
+  <w:num w:numId="4">
+    <w:abstractNumId w:val="4"/>
+  </w:num>
+  <w:num w:numId="5">
+    <w:abstractNumId w:val="6"/>
+  </w:num>
+  <w:num w:numId="6">
     <w:abstractNumId w:val="2"/>
   </w:num>
-  <w:num w:numId="3">
-    <w:abstractNumId w:val="4"/>
-  </w:num>
-  <w:num w:numId="4">
+  <w:num w:numId="7">
     <w:abstractNumId w:val="1"/>
   </w:num>
-  <w:num w:numId="5">
+  <w:num w:numId="8">
+    <w:abstractNumId w:val="7"/>
+  </w:num>
+  <w:num w:numId="9">
     <w:abstractNumId w:val="3"/>
   </w:num>
 </w:numbering>
 </file>
 
 <file path=word/styles.xml><?xml version="1.0" encoding="utf-8"?>
-<w:styles xmlns:mc="http://schemas.openxmlformats.org/markup-compatibility/2006" xmlns:r="http://schemas.openxmlformats.org/officeDocument/2006/relationships" xmlns:w="http://schemas.openxmlformats.org/wordprocessingml/2006/main" xmlns:w14="http://schemas.microsoft.com/office/word/2010/wordml" xmlns:w15="http://schemas.microsoft.com/office/word/2012/wordml" mc:Ignorable="w14 w15">
+<w:styles xmlns:mc="http://schemas.openxmlformats.org/markup-compatibility/2006" xmlns:r="http://schemas.openxmlformats.org/officeDocument/2006/relationships" xmlns:w="http://schemas.openxmlformats.org/wordprocessingml/2006/main" xmlns:w14="http://schemas.microsoft.com/office/word/2010/wordml" xmlns:w15="http://schemas.microsoft.com/office/word/2012/wordml" xmlns:w16cex="http://schemas.microsoft.com/office/word/2018/wordml/cex" xmlns:w16cid="http://schemas.microsoft.com/office/word/2016/wordml/cid" xmlns:w16="http://schemas.microsoft.com/office/word/2018/wordml" xmlns:w16sdtdh="http://schemas.microsoft.com/office/word/2020/wordml/sdtdatahash" xmlns:w16se="http://schemas.microsoft.com/office/word/2015/wordml/symex" mc:Ignorable="w14 w15 w16se w16cid w16 w16cex w16sdtdh">
   <w:docDefaults>
     <w:rPrDefault>
       <w:rPr>
@@ -2884,7 +2860,7 @@
       </w:pPr>
     </w:pPrDefault>
   </w:docDefaults>
-  <w:latentStyles w:defLockedState="0" w:defUIPriority="99" w:defSemiHidden="0" w:defUnhideWhenUsed="0" w:defQFormat="0" w:count="371">
+  <w:latentStyles w:defLockedState="0" w:defUIPriority="99" w:defSemiHidden="0" w:defUnhideWhenUsed="0" w:defQFormat="0" w:count="376">
     <w:lsdException w:name="Normal" w:uiPriority="0" w:qFormat="1"/>
     <w:lsdException w:name="heading 1" w:qFormat="1"/>
     <w:lsdException w:name="heading 2" w:semiHidden="1" w:uiPriority="9" w:unhideWhenUsed="1" w:qFormat="1"/>
@@ -3256,6 +3232,11 @@
     <w:lsdException w:name="List Table 5 Dark Accent 6" w:uiPriority="50"/>
     <w:lsdException w:name="List Table 6 Colorful Accent 6" w:uiPriority="51"/>
     <w:lsdException w:name="List Table 7 Colorful Accent 6" w:uiPriority="52"/>
+    <w:lsdException w:name="Mention" w:semiHidden="1" w:unhideWhenUsed="1"/>
+    <w:lsdException w:name="Smart Hyperlink" w:semiHidden="1" w:unhideWhenUsed="1"/>
+    <w:lsdException w:name="Hashtag" w:semiHidden="1" w:unhideWhenUsed="1"/>
+    <w:lsdException w:name="Unresolved Mention" w:semiHidden="1" w:unhideWhenUsed="1"/>
+    <w:lsdException w:name="Smart Link" w:semiHidden="1" w:unhideWhenUsed="1"/>
   </w:latentStyles>
   <w:style w:type="paragraph" w:default="1" w:styleId="Normal">
     <w:name w:val="Normal"/>
@@ -3646,4 +3627,16 @@
     </a:ext>
   </a:extLst>
 </a:theme>
+</file>
+
+<file path=customXml/item1.xml><?xml version="1.0" encoding="utf-8"?>
+<b:Sources xmlns:b="http://schemas.openxmlformats.org/officeDocument/2006/bibliography" xmlns="http://schemas.openxmlformats.org/officeDocument/2006/bibliography" SelectedStyle="\APASixthEditionOfficeOnline.xsl" StyleName="APA" Version="6"/>
+</file>
+
+<file path=customXml/itemProps1.xml><?xml version="1.0" encoding="utf-8"?>
+<ds:datastoreItem xmlns:ds="http://schemas.openxmlformats.org/officeDocument/2006/customXml" ds:itemID="{87F1801D-E6FD-49A4-84C3-4129E85FCD8A}">
+  <ds:schemaRefs>
+    <ds:schemaRef ds:uri="http://schemas.openxmlformats.org/officeDocument/2006/bibliography"/>
+  </ds:schemaRefs>
+</ds:datastoreItem>
 </file>
</xml_diff>